<commit_message>
Updated to include all changes from Change 105.
</commit_message>
<xml_diff>
--- a/Cases/2015-G506 (F) Tab C GSA Order 01.16.20.docx
+++ b/Cases/2015-G506 (F) Tab C GSA Order 01.16.20.docx
@@ -1,6 +1,6 @@
 
 <file path=word/document.xml><?xml version="1.0" encoding="utf-8"?>
-<w:document xmlns:wpc="http://schemas.microsoft.com/office/word/2010/wordprocessingCanvas" xmlns:cx="http://schemas.microsoft.com/office/drawing/2014/chartex" xmlns:cx1="http://schemas.microsoft.com/office/drawing/2015/9/8/chartex" xmlns:cx2="http://schemas.microsoft.com/office/drawing/2015/10/21/chartex" xmlns:cx3="http://schemas.microsoft.com/office/drawing/2016/5/9/chartex" xmlns:cx4="http://schemas.microsoft.com/office/drawing/2016/5/10/chartex" xmlns:cx5="http://schemas.microsoft.com/office/drawing/2016/5/11/chartex" xmlns:cx6="http://schemas.microsoft.com/office/drawing/2016/5/12/chartex" xmlns:cx7="http://schemas.microsoft.com/office/drawing/2016/5/13/chartex" xmlns:cx8="http://schemas.microsoft.com/office/drawing/2016/5/14/chartex" xmlns:mc="http://schemas.openxmlformats.org/markup-compatibility/2006" xmlns:aink="http://schemas.microsoft.com/office/drawing/2016/ink" xmlns:am3d="http://schemas.microsoft.com/office/drawing/2017/model3d" xmlns:o="urn:schemas-microsoft-com:office:office" xmlns:r="http://schemas.openxmlformats.org/officeDocument/2006/relationships" xmlns:m="http://schemas.openxmlformats.org/officeDocument/2006/math" xmlns:v="urn:schemas-microsoft-com:vml" xmlns:wp14="http://schemas.microsoft.com/office/word/2010/wordprocessingDrawing" xmlns:wp="http://schemas.openxmlformats.org/drawingml/2006/wordprocessingDrawing" xmlns:w10="urn:schemas-microsoft-com:office:word" xmlns:w="http://schemas.openxmlformats.org/wordprocessingml/2006/main" xmlns:w14="http://schemas.microsoft.com/office/word/2010/wordml" xmlns:w15="http://schemas.microsoft.com/office/word/2012/wordml" xmlns:w16cid="http://schemas.microsoft.com/office/word/2016/wordml/cid" xmlns:w16se="http://schemas.microsoft.com/office/word/2015/wordml/symex" xmlns:wpg="http://schemas.microsoft.com/office/word/2010/wordprocessingGroup" xmlns:wpi="http://schemas.microsoft.com/office/word/2010/wordprocessingInk" xmlns:wne="http://schemas.microsoft.com/office/word/2006/wordml" xmlns:wps="http://schemas.microsoft.com/office/word/2010/wordprocessingShape" mc:Ignorable="w14 w15 w16se w16cid wp14">
+<w:document xmlns:wpc="http://schemas.microsoft.com/office/word/2010/wordprocessingCanvas" xmlns:mc="http://schemas.openxmlformats.org/markup-compatibility/2006" xmlns:o="urn:schemas-microsoft-com:office:office" xmlns:r="http://schemas.openxmlformats.org/officeDocument/2006/relationships" xmlns:m="http://schemas.openxmlformats.org/officeDocument/2006/math" xmlns:v="urn:schemas-microsoft-com:vml" xmlns:wp14="http://schemas.microsoft.com/office/word/2010/wordprocessingDrawing" xmlns:wp="http://schemas.openxmlformats.org/drawingml/2006/wordprocessingDrawing" xmlns:w10="urn:schemas-microsoft-com:office:word" xmlns:w="http://schemas.openxmlformats.org/wordprocessingml/2006/main" xmlns:w14="http://schemas.microsoft.com/office/word/2010/wordml" xmlns:wpg="http://schemas.microsoft.com/office/word/2010/wordprocessingGroup" xmlns:wpi="http://schemas.microsoft.com/office/word/2010/wordprocessingInk" xmlns:wne="http://schemas.microsoft.com/office/word/2006/wordml" xmlns:wps="http://schemas.microsoft.com/office/word/2010/wordprocessingShape" mc:Ignorable="w14 wp14">
   <w:body>
     <w:p>
       <w:r>
@@ -73,16 +73,13 @@
         <w:t xml:space="preserve">Subject:  </w:t>
       </w:r>
       <w:r>
-        <w:t>General Services Administration Acquisition Manual; GSAR Case 2015-G506, Adoption of Construction Project Delivery Method Involving Early Industry Engagement-Construction Manager as Constructor (</w:t>
-      </w:r>
-      <w:proofErr w:type="spellStart"/>
-      <w:r>
-        <w:t>CMc</w:t>
-      </w:r>
-      <w:proofErr w:type="spellEnd"/>
-      <w:r>
-        <w:t>)</w:t>
-      </w:r>
+        <w:t>General Services Administration Acquisition Manual; GSAR Case 2015-G506, Adoption of Construction Project Delivery Method Involving Early Industry Engagement-Construction Manager as Constructor (CMc)</w:t>
+      </w:r>
+      <w:r>
+        <w:t>.</w:t>
+      </w:r>
+      <w:bookmarkStart w:id="0" w:name="_GoBack"/>
+      <w:bookmarkEnd w:id="0"/>
     </w:p>
     <w:p>
       <w:pPr>
@@ -912,7 +909,7 @@
           <w:between w:val="nil"/>
         </w:pBdr>
         <w:sectPr>
-          <w:footerReference w:type="default" r:id="rId8"/>
+          <w:footerReference w:type="default" r:id="rId9"/>
           <w:pgSz w:w="12240" w:h="15840"/>
           <w:pgMar w:top="1440" w:right="1440" w:bottom="1440" w:left="1440" w:header="0" w:footer="720" w:gutter="0"/>
           <w:pgNumType w:start="1"/>
@@ -1670,8 +1667,8 @@
       <w:pPr>
         <w:spacing w:line="240" w:lineRule="auto"/>
       </w:pPr>
-      <w:bookmarkStart w:id="0" w:name="30j0zll" w:colFirst="0" w:colLast="0"/>
-      <w:bookmarkEnd w:id="0"/>
+      <w:bookmarkStart w:id="1" w:name="30j0zll" w:colFirst="0" w:colLast="0"/>
+      <w:bookmarkEnd w:id="1"/>
       <w:r>
         <w:rPr>
           <w:sz w:val="18"/>
@@ -1799,8 +1796,8 @@
       <w:pPr>
         <w:spacing w:line="240" w:lineRule="auto"/>
       </w:pPr>
-      <w:bookmarkStart w:id="1" w:name="1fob9te" w:colFirst="0" w:colLast="0"/>
-      <w:bookmarkEnd w:id="1"/>
+      <w:bookmarkStart w:id="2" w:name="1fob9te" w:colFirst="0" w:colLast="0"/>
+      <w:bookmarkEnd w:id="2"/>
     </w:p>
     <w:p>
       <w:pPr>
@@ -1930,7 +1927,25 @@
           <w:sz w:val="18"/>
           <w:szCs w:val="18"/>
         </w:rPr>
-        <w:t xml:space="preserve">(c) The contracting officer shall use the tradeoff process as described in FAR 15.101-1, unless a different source selection approach is approved in writing by the HCA, for selecting a construction contractor under the </w:t>
+        <w:t>(</w:t>
+      </w:r>
+      <w:proofErr w:type="gramStart"/>
+      <w:r>
+        <w:rPr>
+          <w:b/>
+          <w:sz w:val="18"/>
+          <w:szCs w:val="18"/>
+        </w:rPr>
+        <w:t>c</w:t>
+      </w:r>
+      <w:proofErr w:type="gramEnd"/>
+      <w:r>
+        <w:rPr>
+          <w:b/>
+          <w:sz w:val="18"/>
+          <w:szCs w:val="18"/>
+        </w:rPr>
+        <w:t xml:space="preserve">) The contracting officer shall use the tradeoff process as described in FAR 15.101-1, unless a different source selection approach is approved in writing by the HCA, for selecting a construction contractor under the </w:t>
       </w:r>
       <w:proofErr w:type="spellStart"/>
       <w:r>
@@ -1948,25 +1963,7 @@
           <w:sz w:val="18"/>
           <w:szCs w:val="18"/>
         </w:rPr>
-        <w:t xml:space="preserve"> project delivery </w:t>
-      </w:r>
-      <w:proofErr w:type="gramStart"/>
-      <w:r>
-        <w:rPr>
-          <w:b/>
-          <w:sz w:val="18"/>
-          <w:szCs w:val="18"/>
-        </w:rPr>
-        <w:t>method, and</w:t>
-      </w:r>
-      <w:proofErr w:type="gramEnd"/>
-      <w:r>
-        <w:rPr>
-          <w:b/>
-          <w:sz w:val="18"/>
-          <w:szCs w:val="18"/>
-        </w:rPr>
-        <w:t xml:space="preserve"> select sources in accordance with subpart 536.7103.]</w:t>
+        <w:t xml:space="preserve"> project delivery method, and select sources in accordance with subpart 536.7103.]</w:t>
       </w:r>
     </w:p>
     <w:p>
@@ -2168,7 +2165,7 @@
         </w:rPr>
         <w:t xml:space="preserve">(See paragraphs </w:t>
       </w:r>
-      <w:hyperlink r:id="rId9" w:anchor="wp1858107" w:history="1">
+      <w:hyperlink r:id="rId10" w:anchor="wp1858107" w:history="1">
         <w:r>
           <w:rPr>
             <w:rStyle w:val="Hyperlink"/>
@@ -2188,7 +2185,7 @@
         </w:rPr>
         <w:t xml:space="preserve"> and </w:t>
       </w:r>
-      <w:hyperlink r:id="rId10" w:anchor="wp1858108" w:history="1">
+      <w:hyperlink r:id="rId11" w:anchor="wp1858108" w:history="1">
         <w:r>
           <w:rPr>
             <w:rStyle w:val="Hyperlink"/>
@@ -2837,6 +2834,14 @@
           <w:highlight w:val="lightGray"/>
         </w:rPr>
       </w:pPr>
+      <w:r>
+        <w:rPr>
+          <w:b/>
+          <w:color w:val="auto"/>
+          <w:highlight w:val="lightGray"/>
+        </w:rPr>
+        <w:t>536.515</w:t>
+      </w:r>
       <w:proofErr w:type="gramStart"/>
       <w:r>
         <w:rPr>
@@ -2844,7 +2849,7 @@
           <w:color w:val="auto"/>
           <w:highlight w:val="lightGray"/>
         </w:rPr>
-        <w:t>536.515  Schedules</w:t>
+        <w:t>  Schedules</w:t>
       </w:r>
       <w:proofErr w:type="gramEnd"/>
       <w:r>
@@ -2899,8 +2904,8 @@
           <w:highlight w:val="lightGray"/>
         </w:rPr>
       </w:pPr>
-      <w:bookmarkStart w:id="2" w:name="tyjcwt" w:colFirst="0" w:colLast="0"/>
-      <w:bookmarkEnd w:id="2"/>
+      <w:bookmarkStart w:id="3" w:name="tyjcwt" w:colFirst="0" w:colLast="0"/>
+      <w:bookmarkEnd w:id="3"/>
     </w:p>
     <w:p>
       <w:pPr>
@@ -2912,6 +2917,14 @@
           <w:highlight w:val="lightGray"/>
         </w:rPr>
       </w:pPr>
+      <w:r>
+        <w:rPr>
+          <w:b/>
+          <w:color w:val="auto"/>
+          <w:highlight w:val="lightGray"/>
+        </w:rPr>
+        <w:t>536.521</w:t>
+      </w:r>
       <w:proofErr w:type="gramStart"/>
       <w:r>
         <w:rPr>
@@ -2919,7 +2932,7 @@
           <w:color w:val="auto"/>
           <w:highlight w:val="lightGray"/>
         </w:rPr>
-        <w:t>536.521  Specifications</w:t>
+        <w:t>  Specifications</w:t>
       </w:r>
       <w:proofErr w:type="gramEnd"/>
       <w:r>
@@ -2974,16 +2987,16 @@
         <w:spacing w:line="240" w:lineRule="auto"/>
         <w:ind w:firstLine="240"/>
       </w:pPr>
-      <w:bookmarkStart w:id="3" w:name="3dy6vkm" w:colFirst="0" w:colLast="0"/>
-      <w:bookmarkEnd w:id="3"/>
-      <w:r>
-        <w:rPr>
-          <w:b/>
-          <w:sz w:val="18"/>
-          <w:szCs w:val="18"/>
-          <w:highlight w:val="lightGray"/>
-        </w:rPr>
-        <w:t xml:space="preserve">[(a) </w:t>
+      <w:bookmarkStart w:id="4" w:name="3dy6vkm" w:colFirst="0" w:colLast="0"/>
+      <w:bookmarkEnd w:id="4"/>
+      <w:r>
+        <w:rPr>
+          <w:b/>
+          <w:sz w:val="18"/>
+          <w:szCs w:val="18"/>
+          <w:highlight w:val="lightGray"/>
+        </w:rPr>
+        <w:t>[(</w:t>
       </w:r>
       <w:proofErr w:type="gramStart"/>
       <w:r>
@@ -2993,7 +3006,17 @@
           <w:szCs w:val="18"/>
           <w:highlight w:val="lightGray"/>
         </w:rPr>
-        <w:t>W]</w:t>
+        <w:t>a</w:t>
+      </w:r>
+      <w:proofErr w:type="gramEnd"/>
+      <w:r>
+        <w:rPr>
+          <w:b/>
+          <w:sz w:val="18"/>
+          <w:szCs w:val="18"/>
+          <w:highlight w:val="lightGray"/>
+        </w:rPr>
+        <w:t>) W]</w:t>
       </w:r>
       <w:r>
         <w:rPr>
@@ -3012,20 +3035,10 @@
           <w:szCs w:val="18"/>
           <w:highlight w:val="lightGray"/>
         </w:rPr>
-        <w:t>ith</w:t>
-      </w:r>
-      <w:proofErr w:type="gramEnd"/>
-      <w:r>
-        <w:rPr>
-          <w:b/>
-          <w:sz w:val="18"/>
-          <w:szCs w:val="18"/>
-          <w:highlight w:val="lightGray"/>
-        </w:rPr>
-        <w:t xml:space="preserve"> its Alternate I when a design-build project delivery method will be followed.</w:t>
-      </w:r>
-      <w:bookmarkStart w:id="4" w:name="1t3h5sf" w:colFirst="0" w:colLast="0"/>
-      <w:bookmarkEnd w:id="4"/>
+        <w:t>ith its Alternate I when a design-build project delivery method will be followed.</w:t>
+      </w:r>
+      <w:bookmarkStart w:id="5" w:name="1t3h5sf" w:colFirst="0" w:colLast="0"/>
+      <w:bookmarkEnd w:id="5"/>
     </w:p>
     <w:p>
       <w:pPr>
@@ -3060,6 +3073,14 @@
           <w:highlight w:val="lightGray"/>
         </w:rPr>
       </w:pPr>
+      <w:r>
+        <w:rPr>
+          <w:b/>
+          <w:color w:val="auto"/>
+          <w:highlight w:val="lightGray"/>
+        </w:rPr>
+        <w:t>536.571</w:t>
+      </w:r>
       <w:proofErr w:type="gramStart"/>
       <w:r>
         <w:rPr>
@@ -3067,7 +3088,7 @@
           <w:color w:val="auto"/>
           <w:highlight w:val="lightGray"/>
         </w:rPr>
-        <w:t>536.571  Contractor</w:t>
+        <w:t>  Contractor</w:t>
       </w:r>
       <w:proofErr w:type="gramEnd"/>
       <w:r>
@@ -3087,8 +3108,8 @@
           <w:highlight w:val="lightGray"/>
         </w:rPr>
       </w:pPr>
-      <w:bookmarkStart w:id="5" w:name="2s8eyo1" w:colFirst="0" w:colLast="0"/>
-      <w:bookmarkEnd w:id="5"/>
+      <w:bookmarkStart w:id="6" w:name="2s8eyo1" w:colFirst="0" w:colLast="0"/>
+      <w:bookmarkEnd w:id="6"/>
       <w:r>
         <w:rPr>
           <w:b/>
@@ -3135,7 +3156,7 @@
           <w:szCs w:val="18"/>
           <w:highlight w:val="lightGray"/>
         </w:rPr>
-        <w:t xml:space="preserve">[(a) </w:t>
+        <w:t>[(</w:t>
       </w:r>
       <w:proofErr w:type="gramStart"/>
       <w:r>
@@ -3145,7 +3166,17 @@
           <w:szCs w:val="18"/>
           <w:highlight w:val="lightGray"/>
         </w:rPr>
-        <w:t>W]</w:t>
+        <w:t>a</w:t>
+      </w:r>
+      <w:proofErr w:type="gramEnd"/>
+      <w:r>
+        <w:rPr>
+          <w:b/>
+          <w:sz w:val="18"/>
+          <w:szCs w:val="18"/>
+          <w:highlight w:val="lightGray"/>
+        </w:rPr>
+        <w:t>) W]</w:t>
       </w:r>
       <w:r>
         <w:rPr>
@@ -3164,20 +3195,10 @@
           <w:szCs w:val="18"/>
           <w:highlight w:val="lightGray"/>
         </w:rPr>
-        <w:t>ith</w:t>
-      </w:r>
-      <w:proofErr w:type="gramEnd"/>
-      <w:r>
-        <w:rPr>
-          <w:b/>
-          <w:sz w:val="18"/>
-          <w:szCs w:val="18"/>
-          <w:highlight w:val="lightGray"/>
-        </w:rPr>
-        <w:t xml:space="preserve"> its Alternate I when a design-build project delivery method will be followed.</w:t>
-      </w:r>
-      <w:bookmarkStart w:id="6" w:name="17dp8vu" w:colFirst="0" w:colLast="0"/>
-      <w:bookmarkEnd w:id="6"/>
+        <w:t>ith its Alternate I when a design-build project delivery method will be followed.</w:t>
+      </w:r>
+      <w:bookmarkStart w:id="7" w:name="17dp8vu" w:colFirst="0" w:colLast="0"/>
+      <w:bookmarkEnd w:id="7"/>
     </w:p>
     <w:p>
       <w:pPr>
@@ -7059,8 +7080,8 @@
           <w:highlight w:val="lightGray"/>
         </w:rPr>
       </w:pPr>
-      <w:bookmarkStart w:id="7" w:name="3rdcrjn" w:colFirst="0" w:colLast="0"/>
-      <w:bookmarkEnd w:id="7"/>
+      <w:bookmarkStart w:id="8" w:name="3rdcrjn" w:colFirst="0" w:colLast="0"/>
+      <w:bookmarkEnd w:id="8"/>
       <w:r>
         <w:rPr>
           <w:b/>
@@ -7966,10 +7987,10 @@
         </w:rPr>
         <w:t>Specifications and Drawings for Construction (DATE)</w:t>
       </w:r>
-      <w:bookmarkStart w:id="8" w:name="26in1rg" w:colFirst="0" w:colLast="0"/>
-      <w:bookmarkStart w:id="9" w:name="lnxbz9" w:colFirst="0" w:colLast="0"/>
-      <w:bookmarkEnd w:id="8"/>
+      <w:bookmarkStart w:id="9" w:name="26in1rg" w:colFirst="0" w:colLast="0"/>
+      <w:bookmarkStart w:id="10" w:name="lnxbz9" w:colFirst="0" w:colLast="0"/>
       <w:bookmarkEnd w:id="9"/>
+      <w:bookmarkEnd w:id="10"/>
     </w:p>
     <w:p>
       <w:pPr>
@@ -8014,8 +8035,8 @@
           <w:color w:val="auto"/>
         </w:rPr>
       </w:pPr>
-      <w:bookmarkStart w:id="10" w:name="35nkun2" w:colFirst="0" w:colLast="0"/>
-      <w:bookmarkEnd w:id="10"/>
+      <w:bookmarkStart w:id="11" w:name="35nkun2" w:colFirst="0" w:colLast="0"/>
+      <w:bookmarkEnd w:id="11"/>
       <w:r>
         <w:rPr>
           <w:b/>
@@ -8118,8 +8139,8 @@
         </w:rPr>
         <w:t>Contractor Responsibilities (DATE)</w:t>
       </w:r>
-      <w:bookmarkStart w:id="11" w:name="1ksv4uv" w:colFirst="0" w:colLast="0"/>
-      <w:bookmarkEnd w:id="11"/>
+      <w:bookmarkStart w:id="12" w:name="1ksv4uv" w:colFirst="0" w:colLast="0"/>
+      <w:bookmarkEnd w:id="12"/>
     </w:p>
     <w:p>
       <w:pPr>
@@ -8208,8 +8229,8 @@
           <w:color w:val="auto"/>
         </w:rPr>
       </w:pPr>
-      <w:bookmarkStart w:id="12" w:name="44sinio" w:colFirst="0" w:colLast="0"/>
-      <w:bookmarkEnd w:id="12"/>
+      <w:bookmarkStart w:id="13" w:name="44sinio" w:colFirst="0" w:colLast="0"/>
+      <w:bookmarkEnd w:id="13"/>
       <w:r>
         <w:rPr>
           <w:b/>
@@ -8233,8 +8254,8 @@
           <w:color w:val="auto"/>
         </w:rPr>
       </w:pPr>
-      <w:bookmarkStart w:id="13" w:name="2jxsxqh" w:colFirst="0" w:colLast="0"/>
-      <w:bookmarkEnd w:id="13"/>
+      <w:bookmarkStart w:id="14" w:name="2jxsxqh" w:colFirst="0" w:colLast="0"/>
+      <w:bookmarkEnd w:id="14"/>
       <w:r>
         <w:rPr>
           <w:b/>
@@ -8259,8 +8280,8 @@
           <w:shd w:val="clear" w:color="auto" w:fill="4A86E8"/>
         </w:rPr>
       </w:pPr>
-      <w:bookmarkStart w:id="14" w:name="z337ya" w:colFirst="0" w:colLast="0"/>
-      <w:bookmarkEnd w:id="14"/>
+      <w:bookmarkStart w:id="15" w:name="z337ya" w:colFirst="0" w:colLast="0"/>
+      <w:bookmarkEnd w:id="15"/>
       <w:r>
         <w:rPr>
           <w:b/>
@@ -8437,7 +8458,7 @@
           <w:color w:val="auto"/>
           <w:highlight w:val="lightGray"/>
         </w:rPr>
-        <w:t>[552.236-</w:t>
+        <w:t>[552.236-79</w:t>
       </w:r>
       <w:proofErr w:type="gramStart"/>
       <w:r>
@@ -8446,7 +8467,7 @@
           <w:color w:val="auto"/>
           <w:highlight w:val="lightGray"/>
         </w:rPr>
-        <w:t>79  Construction</w:t>
+        <w:t>  Construction</w:t>
       </w:r>
       <w:proofErr w:type="gramEnd"/>
       <w:r>
@@ -9180,15 +9201,6 @@
           <w:highlight w:val="lightGray"/>
         </w:rPr>
       </w:pPr>
-      <w:r>
-        <w:rPr>
-          <w:b/>
-          <w:sz w:val="18"/>
-          <w:szCs w:val="18"/>
-          <w:highlight w:val="lightGray"/>
-        </w:rPr>
-        <w:t xml:space="preserve">(iv) Sufficient data to support the accuracy and reliability of the </w:t>
-      </w:r>
       <w:proofErr w:type="gramStart"/>
       <w:r>
         <w:rPr>
@@ -9197,9 +9209,18 @@
           <w:szCs w:val="18"/>
           <w:highlight w:val="lightGray"/>
         </w:rPr>
-        <w:t>estimate;</w:t>
+        <w:t>(iv) Sufficient</w:t>
       </w:r>
       <w:proofErr w:type="gramEnd"/>
+      <w:r>
+        <w:rPr>
+          <w:b/>
+          <w:sz w:val="18"/>
+          <w:szCs w:val="18"/>
+          <w:highlight w:val="lightGray"/>
+        </w:rPr>
+        <w:t xml:space="preserve"> data to support the accuracy and reliability of the estimate;</w:t>
+      </w:r>
     </w:p>
     <w:p>
       <w:pPr>
@@ -10617,7 +10638,7 @@
           <w:color w:val="auto"/>
           <w:highlight w:val="lightGray"/>
         </w:rPr>
-        <w:t>[552.236-</w:t>
+        <w:t>[552.236-80</w:t>
       </w:r>
       <w:proofErr w:type="gramStart"/>
       <w:r>
@@ -10626,7 +10647,7 @@
           <w:color w:val="auto"/>
           <w:highlight w:val="lightGray"/>
         </w:rPr>
-        <w:t>80  Accounting</w:t>
+        <w:t>  Accounting</w:t>
       </w:r>
       <w:proofErr w:type="gramEnd"/>
       <w:r>
@@ -12711,12 +12732,10 @@
       <w:pPr>
         <w:spacing w:line="240" w:lineRule="auto"/>
       </w:pPr>
-      <w:bookmarkStart w:id="15" w:name="_GoBack"/>
-      <w:bookmarkEnd w:id="15"/>
     </w:p>
     <w:sectPr>
-      <w:headerReference w:type="default" r:id="rId11"/>
-      <w:footerReference w:type="default" r:id="rId12"/>
+      <w:headerReference w:type="default" r:id="rId12"/>
+      <w:footerReference w:type="default" r:id="rId13"/>
       <w:pgSz w:w="12240" w:h="15840"/>
       <w:pgMar w:top="1440" w:right="1440" w:bottom="1440" w:left="1440" w:header="720" w:footer="720" w:gutter="0"/>
       <w:pgNumType w:start="1"/>
@@ -12727,7 +12746,7 @@
 </file>
 
 <file path=word/endnotes.xml><?xml version="1.0" encoding="utf-8"?>
-<w:endnotes xmlns:wpc="http://schemas.microsoft.com/office/word/2010/wordprocessingCanvas" xmlns:cx="http://schemas.microsoft.com/office/drawing/2014/chartex" xmlns:cx1="http://schemas.microsoft.com/office/drawing/2015/9/8/chartex" xmlns:cx2="http://schemas.microsoft.com/office/drawing/2015/10/21/chartex" xmlns:cx3="http://schemas.microsoft.com/office/drawing/2016/5/9/chartex" xmlns:cx4="http://schemas.microsoft.com/office/drawing/2016/5/10/chartex" xmlns:cx5="http://schemas.microsoft.com/office/drawing/2016/5/11/chartex" xmlns:cx6="http://schemas.microsoft.com/office/drawing/2016/5/12/chartex" xmlns:cx7="http://schemas.microsoft.com/office/drawing/2016/5/13/chartex" xmlns:cx8="http://schemas.microsoft.com/office/drawing/2016/5/14/chartex" xmlns:mc="http://schemas.openxmlformats.org/markup-compatibility/2006" xmlns:aink="http://schemas.microsoft.com/office/drawing/2016/ink" xmlns:am3d="http://schemas.microsoft.com/office/drawing/2017/model3d" xmlns:o="urn:schemas-microsoft-com:office:office" xmlns:r="http://schemas.openxmlformats.org/officeDocument/2006/relationships" xmlns:m="http://schemas.openxmlformats.org/officeDocument/2006/math" xmlns:v="urn:schemas-microsoft-com:vml" xmlns:wp14="http://schemas.microsoft.com/office/word/2010/wordprocessingDrawing" xmlns:wp="http://schemas.openxmlformats.org/drawingml/2006/wordprocessingDrawing" xmlns:w10="urn:schemas-microsoft-com:office:word" xmlns:w="http://schemas.openxmlformats.org/wordprocessingml/2006/main" xmlns:w14="http://schemas.microsoft.com/office/word/2010/wordml" xmlns:w15="http://schemas.microsoft.com/office/word/2012/wordml" xmlns:w16cid="http://schemas.microsoft.com/office/word/2016/wordml/cid" xmlns:w16se="http://schemas.microsoft.com/office/word/2015/wordml/symex" xmlns:wpg="http://schemas.microsoft.com/office/word/2010/wordprocessingGroup" xmlns:wpi="http://schemas.microsoft.com/office/word/2010/wordprocessingInk" xmlns:wne="http://schemas.microsoft.com/office/word/2006/wordml" xmlns:wps="http://schemas.microsoft.com/office/word/2010/wordprocessingShape" mc:Ignorable="w14 w15 w16se w16cid wp14">
+<w:endnotes xmlns:wpc="http://schemas.microsoft.com/office/word/2010/wordprocessingCanvas" xmlns:mc="http://schemas.openxmlformats.org/markup-compatibility/2006" xmlns:o="urn:schemas-microsoft-com:office:office" xmlns:r="http://schemas.openxmlformats.org/officeDocument/2006/relationships" xmlns:m="http://schemas.openxmlformats.org/officeDocument/2006/math" xmlns:v="urn:schemas-microsoft-com:vml" xmlns:wp14="http://schemas.microsoft.com/office/word/2010/wordprocessingDrawing" xmlns:wp="http://schemas.openxmlformats.org/drawingml/2006/wordprocessingDrawing" xmlns:w10="urn:schemas-microsoft-com:office:word" xmlns:w="http://schemas.openxmlformats.org/wordprocessingml/2006/main" xmlns:w14="http://schemas.microsoft.com/office/word/2010/wordml" xmlns:wpg="http://schemas.microsoft.com/office/word/2010/wordprocessingGroup" xmlns:wpi="http://schemas.microsoft.com/office/word/2010/wordprocessingInk" xmlns:wne="http://schemas.microsoft.com/office/word/2006/wordml" xmlns:wps="http://schemas.microsoft.com/office/word/2010/wordprocessingShape" mc:Ignorable="w14 wp14">
   <w:endnote w:type="separator" w:id="-1">
     <w:p>
       <w:pPr>
@@ -12752,7 +12771,7 @@
 </file>
 
 <file path=word/footer1.xml><?xml version="1.0" encoding="utf-8"?>
-<w:ftr xmlns:wpc="http://schemas.microsoft.com/office/word/2010/wordprocessingCanvas" xmlns:cx="http://schemas.microsoft.com/office/drawing/2014/chartex" xmlns:cx1="http://schemas.microsoft.com/office/drawing/2015/9/8/chartex" xmlns:cx2="http://schemas.microsoft.com/office/drawing/2015/10/21/chartex" xmlns:cx3="http://schemas.microsoft.com/office/drawing/2016/5/9/chartex" xmlns:cx4="http://schemas.microsoft.com/office/drawing/2016/5/10/chartex" xmlns:cx5="http://schemas.microsoft.com/office/drawing/2016/5/11/chartex" xmlns:cx6="http://schemas.microsoft.com/office/drawing/2016/5/12/chartex" xmlns:cx7="http://schemas.microsoft.com/office/drawing/2016/5/13/chartex" xmlns:cx8="http://schemas.microsoft.com/office/drawing/2016/5/14/chartex" xmlns:mc="http://schemas.openxmlformats.org/markup-compatibility/2006" xmlns:aink="http://schemas.microsoft.com/office/drawing/2016/ink" xmlns:am3d="http://schemas.microsoft.com/office/drawing/2017/model3d" xmlns:o="urn:schemas-microsoft-com:office:office" xmlns:r="http://schemas.openxmlformats.org/officeDocument/2006/relationships" xmlns:m="http://schemas.openxmlformats.org/officeDocument/2006/math" xmlns:v="urn:schemas-microsoft-com:vml" xmlns:wp14="http://schemas.microsoft.com/office/word/2010/wordprocessingDrawing" xmlns:wp="http://schemas.openxmlformats.org/drawingml/2006/wordprocessingDrawing" xmlns:w10="urn:schemas-microsoft-com:office:word" xmlns:w="http://schemas.openxmlformats.org/wordprocessingml/2006/main" xmlns:w14="http://schemas.microsoft.com/office/word/2010/wordml" xmlns:w15="http://schemas.microsoft.com/office/word/2012/wordml" xmlns:w16cid="http://schemas.microsoft.com/office/word/2016/wordml/cid" xmlns:w16se="http://schemas.microsoft.com/office/word/2015/wordml/symex" xmlns:wpg="http://schemas.microsoft.com/office/word/2010/wordprocessingGroup" xmlns:wpi="http://schemas.microsoft.com/office/word/2010/wordprocessingInk" xmlns:wne="http://schemas.microsoft.com/office/word/2006/wordml" xmlns:wps="http://schemas.microsoft.com/office/word/2010/wordprocessingShape" mc:Ignorable="w14 w15 w16se w16cid wp14">
+<w:ftr xmlns:wpc="http://schemas.microsoft.com/office/word/2010/wordprocessingCanvas" xmlns:mc="http://schemas.openxmlformats.org/markup-compatibility/2006" xmlns:o="urn:schemas-microsoft-com:office:office" xmlns:r="http://schemas.openxmlformats.org/officeDocument/2006/relationships" xmlns:m="http://schemas.openxmlformats.org/officeDocument/2006/math" xmlns:v="urn:schemas-microsoft-com:vml" xmlns:wp14="http://schemas.microsoft.com/office/word/2010/wordprocessingDrawing" xmlns:wp="http://schemas.openxmlformats.org/drawingml/2006/wordprocessingDrawing" xmlns:w10="urn:schemas-microsoft-com:office:word" xmlns:w="http://schemas.openxmlformats.org/wordprocessingml/2006/main" xmlns:w14="http://schemas.microsoft.com/office/word/2010/wordml" xmlns:wpg="http://schemas.microsoft.com/office/word/2010/wordprocessingGroup" xmlns:wpi="http://schemas.microsoft.com/office/word/2010/wordprocessingInk" xmlns:wne="http://schemas.microsoft.com/office/word/2006/wordml" xmlns:wps="http://schemas.microsoft.com/office/word/2010/wordprocessingShape" mc:Ignorable="w14 wp14">
   <w:sdt>
     <w:sdtPr>
       <w:id w:val="-234935730"/>
@@ -12805,7 +12824,7 @@
 </file>
 
 <file path=word/footer2.xml><?xml version="1.0" encoding="utf-8"?>
-<w:ftr xmlns:wpc="http://schemas.microsoft.com/office/word/2010/wordprocessingCanvas" xmlns:cx="http://schemas.microsoft.com/office/drawing/2014/chartex" xmlns:cx1="http://schemas.microsoft.com/office/drawing/2015/9/8/chartex" xmlns:cx2="http://schemas.microsoft.com/office/drawing/2015/10/21/chartex" xmlns:cx3="http://schemas.microsoft.com/office/drawing/2016/5/9/chartex" xmlns:cx4="http://schemas.microsoft.com/office/drawing/2016/5/10/chartex" xmlns:cx5="http://schemas.microsoft.com/office/drawing/2016/5/11/chartex" xmlns:cx6="http://schemas.microsoft.com/office/drawing/2016/5/12/chartex" xmlns:cx7="http://schemas.microsoft.com/office/drawing/2016/5/13/chartex" xmlns:cx8="http://schemas.microsoft.com/office/drawing/2016/5/14/chartex" xmlns:mc="http://schemas.openxmlformats.org/markup-compatibility/2006" xmlns:aink="http://schemas.microsoft.com/office/drawing/2016/ink" xmlns:am3d="http://schemas.microsoft.com/office/drawing/2017/model3d" xmlns:o="urn:schemas-microsoft-com:office:office" xmlns:r="http://schemas.openxmlformats.org/officeDocument/2006/relationships" xmlns:m="http://schemas.openxmlformats.org/officeDocument/2006/math" xmlns:v="urn:schemas-microsoft-com:vml" xmlns:wp14="http://schemas.microsoft.com/office/word/2010/wordprocessingDrawing" xmlns:wp="http://schemas.openxmlformats.org/drawingml/2006/wordprocessingDrawing" xmlns:w10="urn:schemas-microsoft-com:office:word" xmlns:w="http://schemas.openxmlformats.org/wordprocessingml/2006/main" xmlns:w14="http://schemas.microsoft.com/office/word/2010/wordml" xmlns:w15="http://schemas.microsoft.com/office/word/2012/wordml" xmlns:w16cid="http://schemas.microsoft.com/office/word/2016/wordml/cid" xmlns:w16se="http://schemas.microsoft.com/office/word/2015/wordml/symex" xmlns:wpg="http://schemas.microsoft.com/office/word/2010/wordprocessingGroup" xmlns:wpi="http://schemas.microsoft.com/office/word/2010/wordprocessingInk" xmlns:wne="http://schemas.microsoft.com/office/word/2006/wordml" xmlns:wps="http://schemas.microsoft.com/office/word/2010/wordprocessingShape" mc:Ignorable="w14 w15 w16se w16cid wp14">
+<w:ftr xmlns:wpc="http://schemas.microsoft.com/office/word/2010/wordprocessingCanvas" xmlns:mc="http://schemas.openxmlformats.org/markup-compatibility/2006" xmlns:o="urn:schemas-microsoft-com:office:office" xmlns:r="http://schemas.openxmlformats.org/officeDocument/2006/relationships" xmlns:m="http://schemas.openxmlformats.org/officeDocument/2006/math" xmlns:v="urn:schemas-microsoft-com:vml" xmlns:wp14="http://schemas.microsoft.com/office/word/2010/wordprocessingDrawing" xmlns:wp="http://schemas.openxmlformats.org/drawingml/2006/wordprocessingDrawing" xmlns:w10="urn:schemas-microsoft-com:office:word" xmlns:w="http://schemas.openxmlformats.org/wordprocessingml/2006/main" xmlns:w14="http://schemas.microsoft.com/office/word/2010/wordml" xmlns:wpg="http://schemas.microsoft.com/office/word/2010/wordprocessingGroup" xmlns:wpi="http://schemas.microsoft.com/office/word/2010/wordprocessingInk" xmlns:wne="http://schemas.microsoft.com/office/word/2006/wordml" xmlns:wps="http://schemas.microsoft.com/office/word/2010/wordprocessingShape" mc:Ignorable="w14 wp14">
   <w:p>
     <w:pPr>
       <w:spacing w:line="240" w:lineRule="auto"/>
@@ -12848,7 +12867,7 @@
         <w:sz w:val="18"/>
         <w:szCs w:val="18"/>
       </w:rPr>
-      <w:t>1</w:t>
+      <w:t>14</w:t>
     </w:r>
     <w:r>
       <w:rPr>
@@ -12863,7 +12882,7 @@
 </file>
 
 <file path=word/footnotes.xml><?xml version="1.0" encoding="utf-8"?>
-<w:footnotes xmlns:wpc="http://schemas.microsoft.com/office/word/2010/wordprocessingCanvas" xmlns:cx="http://schemas.microsoft.com/office/drawing/2014/chartex" xmlns:cx1="http://schemas.microsoft.com/office/drawing/2015/9/8/chartex" xmlns:cx2="http://schemas.microsoft.com/office/drawing/2015/10/21/chartex" xmlns:cx3="http://schemas.microsoft.com/office/drawing/2016/5/9/chartex" xmlns:cx4="http://schemas.microsoft.com/office/drawing/2016/5/10/chartex" xmlns:cx5="http://schemas.microsoft.com/office/drawing/2016/5/11/chartex" xmlns:cx6="http://schemas.microsoft.com/office/drawing/2016/5/12/chartex" xmlns:cx7="http://schemas.microsoft.com/office/drawing/2016/5/13/chartex" xmlns:cx8="http://schemas.microsoft.com/office/drawing/2016/5/14/chartex" xmlns:mc="http://schemas.openxmlformats.org/markup-compatibility/2006" xmlns:aink="http://schemas.microsoft.com/office/drawing/2016/ink" xmlns:am3d="http://schemas.microsoft.com/office/drawing/2017/model3d" xmlns:o="urn:schemas-microsoft-com:office:office" xmlns:r="http://schemas.openxmlformats.org/officeDocument/2006/relationships" xmlns:m="http://schemas.openxmlformats.org/officeDocument/2006/math" xmlns:v="urn:schemas-microsoft-com:vml" xmlns:wp14="http://schemas.microsoft.com/office/word/2010/wordprocessingDrawing" xmlns:wp="http://schemas.openxmlformats.org/drawingml/2006/wordprocessingDrawing" xmlns:w10="urn:schemas-microsoft-com:office:word" xmlns:w="http://schemas.openxmlformats.org/wordprocessingml/2006/main" xmlns:w14="http://schemas.microsoft.com/office/word/2010/wordml" xmlns:w15="http://schemas.microsoft.com/office/word/2012/wordml" xmlns:w16cid="http://schemas.microsoft.com/office/word/2016/wordml/cid" xmlns:w16se="http://schemas.microsoft.com/office/word/2015/wordml/symex" xmlns:wpg="http://schemas.microsoft.com/office/word/2010/wordprocessingGroup" xmlns:wpi="http://schemas.microsoft.com/office/word/2010/wordprocessingInk" xmlns:wne="http://schemas.microsoft.com/office/word/2006/wordml" xmlns:wps="http://schemas.microsoft.com/office/word/2010/wordprocessingShape" mc:Ignorable="w14 w15 w16se w16cid wp14">
+<w:footnotes xmlns:wpc="http://schemas.microsoft.com/office/word/2010/wordprocessingCanvas" xmlns:mc="http://schemas.openxmlformats.org/markup-compatibility/2006" xmlns:o="urn:schemas-microsoft-com:office:office" xmlns:r="http://schemas.openxmlformats.org/officeDocument/2006/relationships" xmlns:m="http://schemas.openxmlformats.org/officeDocument/2006/math" xmlns:v="urn:schemas-microsoft-com:vml" xmlns:wp14="http://schemas.microsoft.com/office/word/2010/wordprocessingDrawing" xmlns:wp="http://schemas.openxmlformats.org/drawingml/2006/wordprocessingDrawing" xmlns:w10="urn:schemas-microsoft-com:office:word" xmlns:w="http://schemas.openxmlformats.org/wordprocessingml/2006/main" xmlns:w14="http://schemas.microsoft.com/office/word/2010/wordml" xmlns:wpg="http://schemas.microsoft.com/office/word/2010/wordprocessingGroup" xmlns:wpi="http://schemas.microsoft.com/office/word/2010/wordprocessingInk" xmlns:wne="http://schemas.microsoft.com/office/word/2006/wordml" xmlns:wps="http://schemas.microsoft.com/office/word/2010/wordprocessingShape" mc:Ignorable="w14 wp14">
   <w:footnote w:type="separator" w:id="-1">
     <w:p>
       <w:pPr>
@@ -12918,7 +12937,7 @@
 </file>
 
 <file path=word/header1.xml><?xml version="1.0" encoding="utf-8"?>
-<w:hdr xmlns:wpc="http://schemas.microsoft.com/office/word/2010/wordprocessingCanvas" xmlns:cx="http://schemas.microsoft.com/office/drawing/2014/chartex" xmlns:cx1="http://schemas.microsoft.com/office/drawing/2015/9/8/chartex" xmlns:cx2="http://schemas.microsoft.com/office/drawing/2015/10/21/chartex" xmlns:cx3="http://schemas.microsoft.com/office/drawing/2016/5/9/chartex" xmlns:cx4="http://schemas.microsoft.com/office/drawing/2016/5/10/chartex" xmlns:cx5="http://schemas.microsoft.com/office/drawing/2016/5/11/chartex" xmlns:cx6="http://schemas.microsoft.com/office/drawing/2016/5/12/chartex" xmlns:cx7="http://schemas.microsoft.com/office/drawing/2016/5/13/chartex" xmlns:cx8="http://schemas.microsoft.com/office/drawing/2016/5/14/chartex" xmlns:mc="http://schemas.openxmlformats.org/markup-compatibility/2006" xmlns:aink="http://schemas.microsoft.com/office/drawing/2016/ink" xmlns:am3d="http://schemas.microsoft.com/office/drawing/2017/model3d" xmlns:o="urn:schemas-microsoft-com:office:office" xmlns:r="http://schemas.openxmlformats.org/officeDocument/2006/relationships" xmlns:m="http://schemas.openxmlformats.org/officeDocument/2006/math" xmlns:v="urn:schemas-microsoft-com:vml" xmlns:wp14="http://schemas.microsoft.com/office/word/2010/wordprocessingDrawing" xmlns:wp="http://schemas.openxmlformats.org/drawingml/2006/wordprocessingDrawing" xmlns:w10="urn:schemas-microsoft-com:office:word" xmlns:w="http://schemas.openxmlformats.org/wordprocessingml/2006/main" xmlns:w14="http://schemas.microsoft.com/office/word/2010/wordml" xmlns:w15="http://schemas.microsoft.com/office/word/2012/wordml" xmlns:w16cid="http://schemas.microsoft.com/office/word/2016/wordml/cid" xmlns:w16se="http://schemas.microsoft.com/office/word/2015/wordml/symex" xmlns:wpg="http://schemas.microsoft.com/office/word/2010/wordprocessingGroup" xmlns:wpi="http://schemas.microsoft.com/office/word/2010/wordprocessingInk" xmlns:wne="http://schemas.microsoft.com/office/word/2006/wordml" xmlns:wps="http://schemas.microsoft.com/office/word/2010/wordprocessingShape" mc:Ignorable="w14 w15 w16se w16cid wp14">
+<w:hdr xmlns:wpc="http://schemas.microsoft.com/office/word/2010/wordprocessingCanvas" xmlns:mc="http://schemas.openxmlformats.org/markup-compatibility/2006" xmlns:o="urn:schemas-microsoft-com:office:office" xmlns:r="http://schemas.openxmlformats.org/officeDocument/2006/relationships" xmlns:m="http://schemas.openxmlformats.org/officeDocument/2006/math" xmlns:v="urn:schemas-microsoft-com:vml" xmlns:wp14="http://schemas.microsoft.com/office/word/2010/wordprocessingDrawing" xmlns:wp="http://schemas.openxmlformats.org/drawingml/2006/wordprocessingDrawing" xmlns:w10="urn:schemas-microsoft-com:office:word" xmlns:w="http://schemas.openxmlformats.org/wordprocessingml/2006/main" xmlns:w14="http://schemas.microsoft.com/office/word/2010/wordml" xmlns:wpg="http://schemas.microsoft.com/office/word/2010/wordprocessingGroup" xmlns:wpi="http://schemas.microsoft.com/office/word/2010/wordprocessingInk" xmlns:wne="http://schemas.microsoft.com/office/word/2006/wordml" xmlns:wps="http://schemas.microsoft.com/office/word/2010/wordprocessingShape" mc:Ignorable="w14 wp14">
   <w:p>
     <w:pPr>
       <w:tabs>
@@ -13015,8 +13034,8 @@
 </file>
 
 <file path=word/numbering.xml><?xml version="1.0" encoding="utf-8"?>
-<w:numbering xmlns:wpc="http://schemas.microsoft.com/office/word/2010/wordprocessingCanvas" xmlns:cx="http://schemas.microsoft.com/office/drawing/2014/chartex" xmlns:cx1="http://schemas.microsoft.com/office/drawing/2015/9/8/chartex" xmlns:cx2="http://schemas.microsoft.com/office/drawing/2015/10/21/chartex" xmlns:cx3="http://schemas.microsoft.com/office/drawing/2016/5/9/chartex" xmlns:cx4="http://schemas.microsoft.com/office/drawing/2016/5/10/chartex" xmlns:cx5="http://schemas.microsoft.com/office/drawing/2016/5/11/chartex" xmlns:cx6="http://schemas.microsoft.com/office/drawing/2016/5/12/chartex" xmlns:cx7="http://schemas.microsoft.com/office/drawing/2016/5/13/chartex" xmlns:cx8="http://schemas.microsoft.com/office/drawing/2016/5/14/chartex" xmlns:mc="http://schemas.openxmlformats.org/markup-compatibility/2006" xmlns:aink="http://schemas.microsoft.com/office/drawing/2016/ink" xmlns:am3d="http://schemas.microsoft.com/office/drawing/2017/model3d" xmlns:o="urn:schemas-microsoft-com:office:office" xmlns:r="http://schemas.openxmlformats.org/officeDocument/2006/relationships" xmlns:m="http://schemas.openxmlformats.org/officeDocument/2006/math" xmlns:v="urn:schemas-microsoft-com:vml" xmlns:wp14="http://schemas.microsoft.com/office/word/2010/wordprocessingDrawing" xmlns:wp="http://schemas.openxmlformats.org/drawingml/2006/wordprocessingDrawing" xmlns:w10="urn:schemas-microsoft-com:office:word" xmlns:w="http://schemas.openxmlformats.org/wordprocessingml/2006/main" xmlns:w14="http://schemas.microsoft.com/office/word/2010/wordml" xmlns:w15="http://schemas.microsoft.com/office/word/2012/wordml" xmlns:w16cid="http://schemas.microsoft.com/office/word/2016/wordml/cid" xmlns:w16se="http://schemas.microsoft.com/office/word/2015/wordml/symex" xmlns:wpg="http://schemas.microsoft.com/office/word/2010/wordprocessingGroup" xmlns:wpi="http://schemas.microsoft.com/office/word/2010/wordprocessingInk" xmlns:wne="http://schemas.microsoft.com/office/word/2006/wordml" xmlns:wps="http://schemas.microsoft.com/office/word/2010/wordprocessingShape" mc:Ignorable="w14 w15 w16se w16cid wp14">
-  <w:abstractNum w:abstractNumId="0" w15:restartNumberingAfterBreak="0">
+<w:numbering xmlns:wpc="http://schemas.microsoft.com/office/word/2010/wordprocessingCanvas" xmlns:mc="http://schemas.openxmlformats.org/markup-compatibility/2006" xmlns:o="urn:schemas-microsoft-com:office:office" xmlns:r="http://schemas.openxmlformats.org/officeDocument/2006/relationships" xmlns:m="http://schemas.openxmlformats.org/officeDocument/2006/math" xmlns:v="urn:schemas-microsoft-com:vml" xmlns:wp14="http://schemas.microsoft.com/office/word/2010/wordprocessingDrawing" xmlns:wp="http://schemas.openxmlformats.org/drawingml/2006/wordprocessingDrawing" xmlns:w10="urn:schemas-microsoft-com:office:word" xmlns:w="http://schemas.openxmlformats.org/wordprocessingml/2006/main" xmlns:w14="http://schemas.microsoft.com/office/word/2010/wordml" xmlns:wpg="http://schemas.microsoft.com/office/word/2010/wordprocessingGroup" xmlns:wpi="http://schemas.microsoft.com/office/word/2010/wordprocessingInk" xmlns:wne="http://schemas.microsoft.com/office/word/2006/wordml" xmlns:wps="http://schemas.microsoft.com/office/word/2010/wordprocessingShape" mc:Ignorable="w14 wp14">
+  <w:abstractNum w:abstractNumId="0">
     <w:nsid w:val="037F54C0"/>
     <w:multiLevelType w:val="multilevel"/>
     <w:tmpl w:val="0804BC96"/>
@@ -13129,7 +13148,7 @@
       </w:rPr>
     </w:lvl>
   </w:abstractNum>
-  <w:abstractNum w:abstractNumId="1" w15:restartNumberingAfterBreak="0">
+  <w:abstractNum w:abstractNumId="1">
     <w:nsid w:val="0CE019CC"/>
     <w:multiLevelType w:val="multilevel"/>
     <w:tmpl w:val="94D67490"/>
@@ -13242,7 +13261,7 @@
       </w:rPr>
     </w:lvl>
   </w:abstractNum>
-  <w:abstractNum w:abstractNumId="2" w15:restartNumberingAfterBreak="0">
+  <w:abstractNum w:abstractNumId="2">
     <w:nsid w:val="2F20299F"/>
     <w:multiLevelType w:val="multilevel"/>
     <w:tmpl w:val="F56E0910"/>
@@ -13368,7 +13387,7 @@
 </file>
 
 <file path=word/styles.xml><?xml version="1.0" encoding="utf-8"?>
-<w:styles xmlns:mc="http://schemas.openxmlformats.org/markup-compatibility/2006" xmlns:r="http://schemas.openxmlformats.org/officeDocument/2006/relationships" xmlns:w="http://schemas.openxmlformats.org/wordprocessingml/2006/main" xmlns:w14="http://schemas.microsoft.com/office/word/2010/wordml" xmlns:w15="http://schemas.microsoft.com/office/word/2012/wordml" xmlns:w16cid="http://schemas.microsoft.com/office/word/2016/wordml/cid" xmlns:w16se="http://schemas.microsoft.com/office/word/2015/wordml/symex" mc:Ignorable="w14 w15 w16se w16cid">
+<w:styles xmlns:mc="http://schemas.openxmlformats.org/markup-compatibility/2006" xmlns:r="http://schemas.openxmlformats.org/officeDocument/2006/relationships" xmlns:w="http://schemas.openxmlformats.org/wordprocessingml/2006/main" xmlns:w14="http://schemas.microsoft.com/office/word/2010/wordml" mc:Ignorable="w14">
   <w:docDefaults>
     <w:rPrDefault>
       <w:rPr>
@@ -13384,383 +13403,531 @@
       </w:pPr>
     </w:pPrDefault>
   </w:docDefaults>
-  <w:latentStyles w:defLockedState="0" w:defUIPriority="99" w:defSemiHidden="0" w:defUnhideWhenUsed="0" w:defQFormat="0" w:count="376">
-    <w:lsdException w:name="Normal" w:uiPriority="0" w:qFormat="1"/>
-    <w:lsdException w:name="heading 1" w:uiPriority="9" w:qFormat="1"/>
-    <w:lsdException w:name="heading 2" w:semiHidden="1" w:uiPriority="9" w:unhideWhenUsed="1" w:qFormat="1"/>
-    <w:lsdException w:name="heading 3" w:semiHidden="1" w:uiPriority="9" w:unhideWhenUsed="1" w:qFormat="1"/>
-    <w:lsdException w:name="heading 4" w:semiHidden="1" w:uiPriority="9" w:unhideWhenUsed="1" w:qFormat="1"/>
-    <w:lsdException w:name="heading 5" w:semiHidden="1" w:uiPriority="9" w:unhideWhenUsed="1" w:qFormat="1"/>
-    <w:lsdException w:name="heading 6" w:semiHidden="1" w:uiPriority="9" w:unhideWhenUsed="1" w:qFormat="1"/>
-    <w:lsdException w:name="heading 7" w:semiHidden="1" w:uiPriority="9" w:unhideWhenUsed="1" w:qFormat="1"/>
-    <w:lsdException w:name="heading 8" w:semiHidden="1" w:uiPriority="9" w:unhideWhenUsed="1" w:qFormat="1"/>
-    <w:lsdException w:name="heading 9" w:semiHidden="1" w:uiPriority="9" w:unhideWhenUsed="1" w:qFormat="1"/>
-    <w:lsdException w:name="index 1" w:semiHidden="1" w:unhideWhenUsed="1"/>
-    <w:lsdException w:name="index 2" w:semiHidden="1" w:unhideWhenUsed="1"/>
-    <w:lsdException w:name="index 3" w:semiHidden="1" w:unhideWhenUsed="1"/>
-    <w:lsdException w:name="index 4" w:semiHidden="1" w:unhideWhenUsed="1"/>
-    <w:lsdException w:name="index 5" w:semiHidden="1" w:unhideWhenUsed="1"/>
-    <w:lsdException w:name="index 6" w:semiHidden="1" w:unhideWhenUsed="1"/>
-    <w:lsdException w:name="index 7" w:semiHidden="1" w:unhideWhenUsed="1"/>
-    <w:lsdException w:name="index 8" w:semiHidden="1" w:unhideWhenUsed="1"/>
-    <w:lsdException w:name="index 9" w:semiHidden="1" w:unhideWhenUsed="1"/>
-    <w:lsdException w:name="toc 1" w:semiHidden="1" w:uiPriority="39" w:unhideWhenUsed="1"/>
-    <w:lsdException w:name="toc 2" w:semiHidden="1" w:uiPriority="39" w:unhideWhenUsed="1"/>
-    <w:lsdException w:name="toc 3" w:semiHidden="1" w:uiPriority="39" w:unhideWhenUsed="1"/>
-    <w:lsdException w:name="toc 4" w:semiHidden="1" w:uiPriority="39" w:unhideWhenUsed="1"/>
-    <w:lsdException w:name="toc 5" w:semiHidden="1" w:uiPriority="39" w:unhideWhenUsed="1"/>
-    <w:lsdException w:name="toc 6" w:semiHidden="1" w:uiPriority="39" w:unhideWhenUsed="1"/>
-    <w:lsdException w:name="toc 7" w:semiHidden="1" w:uiPriority="39" w:unhideWhenUsed="1"/>
-    <w:lsdException w:name="toc 8" w:semiHidden="1" w:uiPriority="39" w:unhideWhenUsed="1"/>
-    <w:lsdException w:name="toc 9" w:semiHidden="1" w:uiPriority="39" w:unhideWhenUsed="1"/>
-    <w:lsdException w:name="Normal Indent" w:semiHidden="1" w:unhideWhenUsed="1"/>
-    <w:lsdException w:name="footnote text" w:semiHidden="1" w:unhideWhenUsed="1"/>
-    <w:lsdException w:name="annotation text" w:semiHidden="1" w:unhideWhenUsed="1"/>
-    <w:lsdException w:name="header" w:semiHidden="1" w:unhideWhenUsed="1"/>
-    <w:lsdException w:name="footer" w:semiHidden="1" w:unhideWhenUsed="1"/>
-    <w:lsdException w:name="index heading" w:semiHidden="1" w:unhideWhenUsed="1"/>
-    <w:lsdException w:name="caption" w:semiHidden="1" w:uiPriority="35" w:unhideWhenUsed="1" w:qFormat="1"/>
-    <w:lsdException w:name="table of figures" w:semiHidden="1" w:unhideWhenUsed="1"/>
-    <w:lsdException w:name="envelope address" w:semiHidden="1" w:unhideWhenUsed="1"/>
-    <w:lsdException w:name="envelope return" w:semiHidden="1" w:unhideWhenUsed="1"/>
-    <w:lsdException w:name="footnote reference" w:semiHidden="1" w:unhideWhenUsed="1"/>
-    <w:lsdException w:name="annotation reference" w:semiHidden="1" w:unhideWhenUsed="1"/>
-    <w:lsdException w:name="line number" w:semiHidden="1" w:unhideWhenUsed="1"/>
-    <w:lsdException w:name="page number" w:semiHidden="1" w:unhideWhenUsed="1"/>
-    <w:lsdException w:name="endnote reference" w:semiHidden="1" w:unhideWhenUsed="1"/>
-    <w:lsdException w:name="endnote text" w:semiHidden="1" w:unhideWhenUsed="1"/>
-    <w:lsdException w:name="table of authorities" w:semiHidden="1" w:unhideWhenUsed="1"/>
-    <w:lsdException w:name="macro" w:semiHidden="1" w:unhideWhenUsed="1"/>
-    <w:lsdException w:name="toa heading" w:semiHidden="1" w:unhideWhenUsed="1"/>
-    <w:lsdException w:name="List" w:semiHidden="1" w:unhideWhenUsed="1"/>
-    <w:lsdException w:name="List Bullet" w:semiHidden="1" w:unhideWhenUsed="1"/>
-    <w:lsdException w:name="List Number" w:semiHidden="1" w:unhideWhenUsed="1"/>
-    <w:lsdException w:name="List 2" w:semiHidden="1" w:unhideWhenUsed="1"/>
-    <w:lsdException w:name="List 3" w:semiHidden="1" w:unhideWhenUsed="1"/>
-    <w:lsdException w:name="List 4" w:semiHidden="1" w:unhideWhenUsed="1"/>
-    <w:lsdException w:name="List 5" w:semiHidden="1" w:unhideWhenUsed="1"/>
-    <w:lsdException w:name="List Bullet 2" w:semiHidden="1" w:unhideWhenUsed="1"/>
-    <w:lsdException w:name="List Bullet 3" w:semiHidden="1" w:unhideWhenUsed="1"/>
-    <w:lsdException w:name="List Bullet 4" w:semiHidden="1" w:unhideWhenUsed="1"/>
-    <w:lsdException w:name="List Bullet 5" w:semiHidden="1" w:unhideWhenUsed="1"/>
-    <w:lsdException w:name="List Number 2" w:semiHidden="1" w:unhideWhenUsed="1"/>
-    <w:lsdException w:name="List Number 3" w:semiHidden="1" w:unhideWhenUsed="1"/>
-    <w:lsdException w:name="List Number 4" w:semiHidden="1" w:unhideWhenUsed="1"/>
-    <w:lsdException w:name="List Number 5" w:semiHidden="1" w:unhideWhenUsed="1"/>
-    <w:lsdException w:name="Title" w:uiPriority="10" w:qFormat="1"/>
-    <w:lsdException w:name="Closing" w:semiHidden="1" w:unhideWhenUsed="1"/>
-    <w:lsdException w:name="Signature" w:semiHidden="1" w:unhideWhenUsed="1"/>
-    <w:lsdException w:name="Default Paragraph Font" w:semiHidden="1" w:uiPriority="1" w:unhideWhenUsed="1"/>
-    <w:lsdException w:name="Body Text" w:semiHidden="1" w:unhideWhenUsed="1"/>
-    <w:lsdException w:name="Body Text Indent" w:semiHidden="1" w:unhideWhenUsed="1"/>
-    <w:lsdException w:name="List Continue" w:semiHidden="1" w:unhideWhenUsed="1"/>
-    <w:lsdException w:name="List Continue 2" w:semiHidden="1" w:unhideWhenUsed="1"/>
-    <w:lsdException w:name="List Continue 3" w:semiHidden="1" w:unhideWhenUsed="1"/>
-    <w:lsdException w:name="List Continue 4" w:semiHidden="1" w:unhideWhenUsed="1"/>
-    <w:lsdException w:name="List Continue 5" w:semiHidden="1" w:unhideWhenUsed="1"/>
-    <w:lsdException w:name="Message Header" w:semiHidden="1" w:unhideWhenUsed="1"/>
-    <w:lsdException w:name="Subtitle" w:uiPriority="11" w:qFormat="1"/>
-    <w:lsdException w:name="Salutation" w:semiHidden="1" w:unhideWhenUsed="1"/>
-    <w:lsdException w:name="Date" w:semiHidden="1" w:unhideWhenUsed="1"/>
-    <w:lsdException w:name="Body Text First Indent" w:semiHidden="1" w:unhideWhenUsed="1"/>
-    <w:lsdException w:name="Body Text First Indent 2" w:semiHidden="1" w:unhideWhenUsed="1"/>
-    <w:lsdException w:name="Note Heading" w:semiHidden="1" w:unhideWhenUsed="1"/>
-    <w:lsdException w:name="Body Text 2" w:semiHidden="1" w:unhideWhenUsed="1"/>
-    <w:lsdException w:name="Body Text 3" w:semiHidden="1" w:unhideWhenUsed="1"/>
-    <w:lsdException w:name="Body Text Indent 2" w:semiHidden="1" w:unhideWhenUsed="1"/>
-    <w:lsdException w:name="Body Text Indent 3" w:semiHidden="1" w:unhideWhenUsed="1"/>
-    <w:lsdException w:name="Block Text" w:semiHidden="1" w:unhideWhenUsed="1"/>
-    <w:lsdException w:name="Hyperlink" w:semiHidden="1" w:unhideWhenUsed="1"/>
-    <w:lsdException w:name="FollowedHyperlink" w:semiHidden="1" w:unhideWhenUsed="1"/>
-    <w:lsdException w:name="Strong" w:uiPriority="22" w:qFormat="1"/>
-    <w:lsdException w:name="Emphasis" w:uiPriority="20" w:qFormat="1"/>
-    <w:lsdException w:name="Document Map" w:semiHidden="1" w:unhideWhenUsed="1"/>
-    <w:lsdException w:name="Plain Text" w:semiHidden="1" w:unhideWhenUsed="1"/>
-    <w:lsdException w:name="E-mail Signature" w:semiHidden="1" w:unhideWhenUsed="1"/>
-    <w:lsdException w:name="HTML Top of Form" w:semiHidden="1" w:unhideWhenUsed="1"/>
-    <w:lsdException w:name="HTML Bottom of Form" w:semiHidden="1" w:unhideWhenUsed="1"/>
-    <w:lsdException w:name="Normal (Web)" w:semiHidden="1" w:unhideWhenUsed="1"/>
-    <w:lsdException w:name="HTML Acronym" w:semiHidden="1" w:unhideWhenUsed="1"/>
-    <w:lsdException w:name="HTML Address" w:semiHidden="1" w:unhideWhenUsed="1"/>
-    <w:lsdException w:name="HTML Cite" w:semiHidden="1" w:unhideWhenUsed="1"/>
-    <w:lsdException w:name="HTML Code" w:semiHidden="1" w:unhideWhenUsed="1"/>
-    <w:lsdException w:name="HTML Definition" w:semiHidden="1" w:unhideWhenUsed="1"/>
-    <w:lsdException w:name="HTML Keyboard" w:semiHidden="1" w:unhideWhenUsed="1"/>
-    <w:lsdException w:name="HTML Preformatted" w:semiHidden="1" w:unhideWhenUsed="1"/>
-    <w:lsdException w:name="HTML Sample" w:semiHidden="1" w:unhideWhenUsed="1"/>
-    <w:lsdException w:name="HTML Typewriter" w:semiHidden="1" w:unhideWhenUsed="1"/>
-    <w:lsdException w:name="HTML Variable" w:semiHidden="1" w:unhideWhenUsed="1"/>
-    <w:lsdException w:name="Normal Table" w:semiHidden="1" w:unhideWhenUsed="1"/>
-    <w:lsdException w:name="annotation subject" w:semiHidden="1" w:unhideWhenUsed="1"/>
-    <w:lsdException w:name="No List" w:semiHidden="1" w:unhideWhenUsed="1"/>
-    <w:lsdException w:name="Outline List 1" w:semiHidden="1" w:unhideWhenUsed="1"/>
-    <w:lsdException w:name="Outline List 2" w:semiHidden="1" w:unhideWhenUsed="1"/>
-    <w:lsdException w:name="Outline List 3" w:semiHidden="1" w:unhideWhenUsed="1"/>
-    <w:lsdException w:name="Table Simple 1" w:semiHidden="1" w:unhideWhenUsed="1"/>
-    <w:lsdException w:name="Table Simple 2" w:semiHidden="1" w:unhideWhenUsed="1"/>
-    <w:lsdException w:name="Table Simple 3" w:semiHidden="1" w:unhideWhenUsed="1"/>
-    <w:lsdException w:name="Table Classic 1" w:semiHidden="1" w:unhideWhenUsed="1"/>
-    <w:lsdException w:name="Table Classic 2" w:semiHidden="1" w:unhideWhenUsed="1"/>
-    <w:lsdException w:name="Table Classic 3" w:semiHidden="1" w:unhideWhenUsed="1"/>
-    <w:lsdException w:name="Table Classic 4" w:semiHidden="1" w:unhideWhenUsed="1"/>
-    <w:lsdException w:name="Table Colorful 1" w:semiHidden="1" w:unhideWhenUsed="1"/>
-    <w:lsdException w:name="Table Colorful 2" w:semiHidden="1" w:unhideWhenUsed="1"/>
-    <w:lsdException w:name="Table Colorful 3" w:semiHidden="1" w:unhideWhenUsed="1"/>
-    <w:lsdException w:name="Table Columns 1" w:semiHidden="1" w:unhideWhenUsed="1"/>
-    <w:lsdException w:name="Table Columns 2" w:semiHidden="1" w:unhideWhenUsed="1"/>
-    <w:lsdException w:name="Table Columns 3" w:semiHidden="1" w:unhideWhenUsed="1"/>
-    <w:lsdException w:name="Table Columns 4" w:semiHidden="1" w:unhideWhenUsed="1"/>
-    <w:lsdException w:name="Table Columns 5" w:semiHidden="1" w:unhideWhenUsed="1"/>
-    <w:lsdException w:name="Table Grid 1" w:semiHidden="1" w:unhideWhenUsed="1"/>
-    <w:lsdException w:name="Table Grid 2" w:semiHidden="1" w:unhideWhenUsed="1"/>
-    <w:lsdException w:name="Table Grid 3" w:semiHidden="1" w:unhideWhenUsed="1"/>
-    <w:lsdException w:name="Table Grid 4" w:semiHidden="1" w:unhideWhenUsed="1"/>
-    <w:lsdException w:name="Table Grid 5" w:semiHidden="1" w:unhideWhenUsed="1"/>
-    <w:lsdException w:name="Table Grid 6" w:semiHidden="1" w:unhideWhenUsed="1"/>
-    <w:lsdException w:name="Table Grid 7" w:semiHidden="1" w:unhideWhenUsed="1"/>
-    <w:lsdException w:name="Table Grid 8" w:semiHidden="1" w:unhideWhenUsed="1"/>
-    <w:lsdException w:name="Table List 1" w:semiHidden="1" w:unhideWhenUsed="1"/>
-    <w:lsdException w:name="Table List 2" w:semiHidden="1" w:unhideWhenUsed="1"/>
-    <w:lsdException w:name="Table List 3" w:semiHidden="1" w:unhideWhenUsed="1"/>
-    <w:lsdException w:name="Table List 4" w:semiHidden="1" w:unhideWhenUsed="1"/>
-    <w:lsdException w:name="Table List 5" w:semiHidden="1" w:unhideWhenUsed="1"/>
-    <w:lsdException w:name="Table List 6" w:semiHidden="1" w:unhideWhenUsed="1"/>
-    <w:lsdException w:name="Table List 7" w:semiHidden="1" w:unhideWhenUsed="1"/>
-    <w:lsdException w:name="Table List 8" w:semiHidden="1" w:unhideWhenUsed="1"/>
-    <w:lsdException w:name="Table 3D effects 1" w:semiHidden="1" w:unhideWhenUsed="1"/>
-    <w:lsdException w:name="Table 3D effects 2" w:semiHidden="1" w:unhideWhenUsed="1"/>
-    <w:lsdException w:name="Table 3D effects 3" w:semiHidden="1" w:unhideWhenUsed="1"/>
-    <w:lsdException w:name="Table Contemporary" w:semiHidden="1" w:unhideWhenUsed="1"/>
-    <w:lsdException w:name="Table Elegant" w:semiHidden="1" w:unhideWhenUsed="1"/>
-    <w:lsdException w:name="Table Professional" w:semiHidden="1" w:unhideWhenUsed="1"/>
-    <w:lsdException w:name="Table Subtle 1" w:semiHidden="1" w:unhideWhenUsed="1"/>
-    <w:lsdException w:name="Table Subtle 2" w:semiHidden="1" w:unhideWhenUsed="1"/>
-    <w:lsdException w:name="Table Web 1" w:semiHidden="1" w:unhideWhenUsed="1"/>
-    <w:lsdException w:name="Table Web 2" w:semiHidden="1" w:unhideWhenUsed="1"/>
-    <w:lsdException w:name="Table Web 3" w:semiHidden="1" w:unhideWhenUsed="1"/>
-    <w:lsdException w:name="Balloon Text" w:semiHidden="1" w:unhideWhenUsed="1"/>
-    <w:lsdException w:name="Table Grid" w:semiHidden="1" w:uiPriority="59" w:unhideWhenUsed="1"/>
-    <w:lsdException w:name="Table Theme" w:semiHidden="1" w:unhideWhenUsed="1"/>
-    <w:lsdException w:name="Placeholder Text" w:semiHidden="1"/>
-    <w:lsdException w:name="No Spacing" w:uiPriority="1" w:qFormat="1"/>
-    <w:lsdException w:name="Light Shading" w:uiPriority="60"/>
-    <w:lsdException w:name="Light List" w:uiPriority="61"/>
-    <w:lsdException w:name="Light Grid" w:uiPriority="62"/>
-    <w:lsdException w:name="Medium Shading 1" w:uiPriority="63"/>
-    <w:lsdException w:name="Medium Shading 2" w:uiPriority="64"/>
-    <w:lsdException w:name="Medium List 1" w:uiPriority="65"/>
-    <w:lsdException w:name="Medium List 2" w:uiPriority="66"/>
-    <w:lsdException w:name="Medium Grid 1" w:uiPriority="67"/>
-    <w:lsdException w:name="Medium Grid 2" w:uiPriority="68"/>
-    <w:lsdException w:name="Medium Grid 3" w:uiPriority="69"/>
-    <w:lsdException w:name="Dark List" w:uiPriority="70"/>
-    <w:lsdException w:name="Colorful Shading" w:uiPriority="71"/>
-    <w:lsdException w:name="Colorful List" w:uiPriority="72"/>
-    <w:lsdException w:name="Colorful Grid" w:uiPriority="73"/>
-    <w:lsdException w:name="Light Shading Accent 1" w:uiPriority="60"/>
-    <w:lsdException w:name="Light List Accent 1" w:uiPriority="61"/>
-    <w:lsdException w:name="Light Grid Accent 1" w:uiPriority="62"/>
-    <w:lsdException w:name="Medium Shading 1 Accent 1" w:uiPriority="63"/>
-    <w:lsdException w:name="Medium Shading 2 Accent 1" w:uiPriority="64"/>
-    <w:lsdException w:name="Medium List 1 Accent 1" w:uiPriority="65"/>
-    <w:lsdException w:name="Revision" w:semiHidden="1"/>
-    <w:lsdException w:name="List Paragraph" w:uiPriority="34" w:qFormat="1"/>
-    <w:lsdException w:name="Quote" w:uiPriority="29" w:qFormat="1"/>
-    <w:lsdException w:name="Intense Quote" w:uiPriority="30" w:qFormat="1"/>
-    <w:lsdException w:name="Medium List 2 Accent 1" w:uiPriority="66"/>
-    <w:lsdException w:name="Medium Grid 1 Accent 1" w:uiPriority="67"/>
-    <w:lsdException w:name="Medium Grid 2 Accent 1" w:uiPriority="68"/>
-    <w:lsdException w:name="Medium Grid 3 Accent 1" w:uiPriority="69"/>
-    <w:lsdException w:name="Dark List Accent 1" w:uiPriority="70"/>
-    <w:lsdException w:name="Colorful Shading Accent 1" w:uiPriority="71"/>
-    <w:lsdException w:name="Colorful List Accent 1" w:uiPriority="72"/>
-    <w:lsdException w:name="Colorful Grid Accent 1" w:uiPriority="73"/>
-    <w:lsdException w:name="Light Shading Accent 2" w:uiPriority="60"/>
-    <w:lsdException w:name="Light List Accent 2" w:uiPriority="61"/>
-    <w:lsdException w:name="Light Grid Accent 2" w:uiPriority="62"/>
-    <w:lsdException w:name="Medium Shading 1 Accent 2" w:uiPriority="63"/>
-    <w:lsdException w:name="Medium Shading 2 Accent 2" w:uiPriority="64"/>
-    <w:lsdException w:name="Medium List 1 Accent 2" w:uiPriority="65"/>
-    <w:lsdException w:name="Medium List 2 Accent 2" w:uiPriority="66"/>
-    <w:lsdException w:name="Medium Grid 1 Accent 2" w:uiPriority="67"/>
-    <w:lsdException w:name="Medium Grid 2 Accent 2" w:uiPriority="68"/>
-    <w:lsdException w:name="Medium Grid 3 Accent 2" w:uiPriority="69"/>
-    <w:lsdException w:name="Dark List Accent 2" w:uiPriority="70"/>
-    <w:lsdException w:name="Colorful Shading Accent 2" w:uiPriority="71"/>
-    <w:lsdException w:name="Colorful List Accent 2" w:uiPriority="72"/>
-    <w:lsdException w:name="Colorful Grid Accent 2" w:uiPriority="73"/>
-    <w:lsdException w:name="Light Shading Accent 3" w:uiPriority="60"/>
-    <w:lsdException w:name="Light List Accent 3" w:uiPriority="61"/>
-    <w:lsdException w:name="Light Grid Accent 3" w:uiPriority="62"/>
-    <w:lsdException w:name="Medium Shading 1 Accent 3" w:uiPriority="63"/>
-    <w:lsdException w:name="Medium Shading 2 Accent 3" w:uiPriority="64"/>
-    <w:lsdException w:name="Medium List 1 Accent 3" w:uiPriority="65"/>
-    <w:lsdException w:name="Medium List 2 Accent 3" w:uiPriority="66"/>
-    <w:lsdException w:name="Medium Grid 1 Accent 3" w:uiPriority="67"/>
-    <w:lsdException w:name="Medium Grid 2 Accent 3" w:uiPriority="68"/>
-    <w:lsdException w:name="Medium Grid 3 Accent 3" w:uiPriority="69"/>
-    <w:lsdException w:name="Dark List Accent 3" w:uiPriority="70"/>
-    <w:lsdException w:name="Colorful Shading Accent 3" w:uiPriority="71"/>
-    <w:lsdException w:name="Colorful List Accent 3" w:uiPriority="72"/>
-    <w:lsdException w:name="Colorful Grid Accent 3" w:uiPriority="73"/>
-    <w:lsdException w:name="Light Shading Accent 4" w:uiPriority="60"/>
-    <w:lsdException w:name="Light List Accent 4" w:uiPriority="61"/>
-    <w:lsdException w:name="Light Grid Accent 4" w:uiPriority="62"/>
-    <w:lsdException w:name="Medium Shading 1 Accent 4" w:uiPriority="63"/>
-    <w:lsdException w:name="Medium Shading 2 Accent 4" w:uiPriority="64"/>
-    <w:lsdException w:name="Medium List 1 Accent 4" w:uiPriority="65"/>
-    <w:lsdException w:name="Medium List 2 Accent 4" w:uiPriority="66"/>
-    <w:lsdException w:name="Medium Grid 1 Accent 4" w:uiPriority="67"/>
-    <w:lsdException w:name="Medium Grid 2 Accent 4" w:uiPriority="68"/>
-    <w:lsdException w:name="Medium Grid 3 Accent 4" w:uiPriority="69"/>
-    <w:lsdException w:name="Dark List Accent 4" w:uiPriority="70"/>
-    <w:lsdException w:name="Colorful Shading Accent 4" w:uiPriority="71"/>
-    <w:lsdException w:name="Colorful List Accent 4" w:uiPriority="72"/>
-    <w:lsdException w:name="Colorful Grid Accent 4" w:uiPriority="73"/>
-    <w:lsdException w:name="Light Shading Accent 5" w:uiPriority="60"/>
-    <w:lsdException w:name="Light List Accent 5" w:uiPriority="61"/>
-    <w:lsdException w:name="Light Grid Accent 5" w:uiPriority="62"/>
-    <w:lsdException w:name="Medium Shading 1 Accent 5" w:uiPriority="63"/>
-    <w:lsdException w:name="Medium Shading 2 Accent 5" w:uiPriority="64"/>
-    <w:lsdException w:name="Medium List 1 Accent 5" w:uiPriority="65"/>
-    <w:lsdException w:name="Medium List 2 Accent 5" w:uiPriority="66"/>
-    <w:lsdException w:name="Medium Grid 1 Accent 5" w:uiPriority="67"/>
-    <w:lsdException w:name="Medium Grid 2 Accent 5" w:uiPriority="68"/>
-    <w:lsdException w:name="Medium Grid 3 Accent 5" w:uiPriority="69"/>
-    <w:lsdException w:name="Dark List Accent 5" w:uiPriority="70"/>
-    <w:lsdException w:name="Colorful Shading Accent 5" w:uiPriority="71"/>
-    <w:lsdException w:name="Colorful List Accent 5" w:uiPriority="72"/>
-    <w:lsdException w:name="Colorful Grid Accent 5" w:uiPriority="73"/>
-    <w:lsdException w:name="Light Shading Accent 6" w:uiPriority="60"/>
-    <w:lsdException w:name="Light List Accent 6" w:uiPriority="61"/>
-    <w:lsdException w:name="Light Grid Accent 6" w:uiPriority="62"/>
-    <w:lsdException w:name="Medium Shading 1 Accent 6" w:uiPriority="63"/>
-    <w:lsdException w:name="Medium Shading 2 Accent 6" w:uiPriority="64"/>
-    <w:lsdException w:name="Medium List 1 Accent 6" w:uiPriority="65"/>
-    <w:lsdException w:name="Medium List 2 Accent 6" w:uiPriority="66"/>
-    <w:lsdException w:name="Medium Grid 1 Accent 6" w:uiPriority="67"/>
-    <w:lsdException w:name="Medium Grid 2 Accent 6" w:uiPriority="68"/>
-    <w:lsdException w:name="Medium Grid 3 Accent 6" w:uiPriority="69"/>
-    <w:lsdException w:name="Dark List Accent 6" w:uiPriority="70"/>
-    <w:lsdException w:name="Colorful Shading Accent 6" w:uiPriority="71"/>
-    <w:lsdException w:name="Colorful List Accent 6" w:uiPriority="72"/>
-    <w:lsdException w:name="Colorful Grid Accent 6" w:uiPriority="73"/>
-    <w:lsdException w:name="Subtle Emphasis" w:uiPriority="19" w:qFormat="1"/>
-    <w:lsdException w:name="Intense Emphasis" w:uiPriority="21" w:qFormat="1"/>
-    <w:lsdException w:name="Subtle Reference" w:uiPriority="31" w:qFormat="1"/>
-    <w:lsdException w:name="Intense Reference" w:uiPriority="32" w:qFormat="1"/>
-    <w:lsdException w:name="Book Title" w:uiPriority="33" w:qFormat="1"/>
-    <w:lsdException w:name="Bibliography" w:semiHidden="1" w:uiPriority="37" w:unhideWhenUsed="1"/>
-    <w:lsdException w:name="TOC Heading" w:semiHidden="1" w:uiPriority="39" w:unhideWhenUsed="1" w:qFormat="1"/>
-    <w:lsdException w:name="Plain Table 1" w:uiPriority="41"/>
-    <w:lsdException w:name="Plain Table 2" w:uiPriority="42"/>
-    <w:lsdException w:name="Plain Table 3" w:uiPriority="43"/>
-    <w:lsdException w:name="Plain Table 4" w:uiPriority="44"/>
-    <w:lsdException w:name="Plain Table 5" w:uiPriority="45"/>
-    <w:lsdException w:name="Grid Table Light" w:uiPriority="40"/>
-    <w:lsdException w:name="Grid Table 1 Light" w:uiPriority="46"/>
-    <w:lsdException w:name="Grid Table 2" w:uiPriority="47"/>
-    <w:lsdException w:name="Grid Table 3" w:uiPriority="48"/>
-    <w:lsdException w:name="Grid Table 4" w:uiPriority="49"/>
-    <w:lsdException w:name="Grid Table 5 Dark" w:uiPriority="50"/>
-    <w:lsdException w:name="Grid Table 6 Colorful" w:uiPriority="51"/>
-    <w:lsdException w:name="Grid Table 7 Colorful" w:uiPriority="52"/>
-    <w:lsdException w:name="Grid Table 1 Light Accent 1" w:uiPriority="46"/>
-    <w:lsdException w:name="Grid Table 2 Accent 1" w:uiPriority="47"/>
-    <w:lsdException w:name="Grid Table 3 Accent 1" w:uiPriority="48"/>
-    <w:lsdException w:name="Grid Table 4 Accent 1" w:uiPriority="49"/>
-    <w:lsdException w:name="Grid Table 5 Dark Accent 1" w:uiPriority="50"/>
-    <w:lsdException w:name="Grid Table 6 Colorful Accent 1" w:uiPriority="51"/>
-    <w:lsdException w:name="Grid Table 7 Colorful Accent 1" w:uiPriority="52"/>
-    <w:lsdException w:name="Grid Table 1 Light Accent 2" w:uiPriority="46"/>
-    <w:lsdException w:name="Grid Table 2 Accent 2" w:uiPriority="47"/>
-    <w:lsdException w:name="Grid Table 3 Accent 2" w:uiPriority="48"/>
-    <w:lsdException w:name="Grid Table 4 Accent 2" w:uiPriority="49"/>
-    <w:lsdException w:name="Grid Table 5 Dark Accent 2" w:uiPriority="50"/>
-    <w:lsdException w:name="Grid Table 6 Colorful Accent 2" w:uiPriority="51"/>
-    <w:lsdException w:name="Grid Table 7 Colorful Accent 2" w:uiPriority="52"/>
-    <w:lsdException w:name="Grid Table 1 Light Accent 3" w:uiPriority="46"/>
-    <w:lsdException w:name="Grid Table 2 Accent 3" w:uiPriority="47"/>
-    <w:lsdException w:name="Grid Table 3 Accent 3" w:uiPriority="48"/>
-    <w:lsdException w:name="Grid Table 4 Accent 3" w:uiPriority="49"/>
-    <w:lsdException w:name="Grid Table 5 Dark Accent 3" w:uiPriority="50"/>
-    <w:lsdException w:name="Grid Table 6 Colorful Accent 3" w:uiPriority="51"/>
-    <w:lsdException w:name="Grid Table 7 Colorful Accent 3" w:uiPriority="52"/>
-    <w:lsdException w:name="Grid Table 1 Light Accent 4" w:uiPriority="46"/>
-    <w:lsdException w:name="Grid Table 2 Accent 4" w:uiPriority="47"/>
-    <w:lsdException w:name="Grid Table 3 Accent 4" w:uiPriority="48"/>
-    <w:lsdException w:name="Grid Table 4 Accent 4" w:uiPriority="49"/>
-    <w:lsdException w:name="Grid Table 5 Dark Accent 4" w:uiPriority="50"/>
-    <w:lsdException w:name="Grid Table 6 Colorful Accent 4" w:uiPriority="51"/>
-    <w:lsdException w:name="Grid Table 7 Colorful Accent 4" w:uiPriority="52"/>
-    <w:lsdException w:name="Grid Table 1 Light Accent 5" w:uiPriority="46"/>
-    <w:lsdException w:name="Grid Table 2 Accent 5" w:uiPriority="47"/>
-    <w:lsdException w:name="Grid Table 3 Accent 5" w:uiPriority="48"/>
-    <w:lsdException w:name="Grid Table 4 Accent 5" w:uiPriority="49"/>
-    <w:lsdException w:name="Grid Table 5 Dark Accent 5" w:uiPriority="50"/>
-    <w:lsdException w:name="Grid Table 6 Colorful Accent 5" w:uiPriority="51"/>
-    <w:lsdException w:name="Grid Table 7 Colorful Accent 5" w:uiPriority="52"/>
-    <w:lsdException w:name="Grid Table 1 Light Accent 6" w:uiPriority="46"/>
-    <w:lsdException w:name="Grid Table 2 Accent 6" w:uiPriority="47"/>
-    <w:lsdException w:name="Grid Table 3 Accent 6" w:uiPriority="48"/>
-    <w:lsdException w:name="Grid Table 4 Accent 6" w:uiPriority="49"/>
-    <w:lsdException w:name="Grid Table 5 Dark Accent 6" w:uiPriority="50"/>
-    <w:lsdException w:name="Grid Table 6 Colorful Accent 6" w:uiPriority="51"/>
-    <w:lsdException w:name="Grid Table 7 Colorful Accent 6" w:uiPriority="52"/>
-    <w:lsdException w:name="List Table 1 Light" w:uiPriority="46"/>
-    <w:lsdException w:name="List Table 2" w:uiPriority="47"/>
-    <w:lsdException w:name="List Table 3" w:uiPriority="48"/>
-    <w:lsdException w:name="List Table 4" w:uiPriority="49"/>
-    <w:lsdException w:name="List Table 5 Dark" w:uiPriority="50"/>
-    <w:lsdException w:name="List Table 6 Colorful" w:uiPriority="51"/>
-    <w:lsdException w:name="List Table 7 Colorful" w:uiPriority="52"/>
-    <w:lsdException w:name="List Table 1 Light Accent 1" w:uiPriority="46"/>
-    <w:lsdException w:name="List Table 2 Accent 1" w:uiPriority="47"/>
-    <w:lsdException w:name="List Table 3 Accent 1" w:uiPriority="48"/>
-    <w:lsdException w:name="List Table 4 Accent 1" w:uiPriority="49"/>
-    <w:lsdException w:name="List Table 5 Dark Accent 1" w:uiPriority="50"/>
-    <w:lsdException w:name="List Table 6 Colorful Accent 1" w:uiPriority="51"/>
-    <w:lsdException w:name="List Table 7 Colorful Accent 1" w:uiPriority="52"/>
-    <w:lsdException w:name="List Table 1 Light Accent 2" w:uiPriority="46"/>
-    <w:lsdException w:name="List Table 2 Accent 2" w:uiPriority="47"/>
-    <w:lsdException w:name="List Table 3 Accent 2" w:uiPriority="48"/>
-    <w:lsdException w:name="List Table 4 Accent 2" w:uiPriority="49"/>
-    <w:lsdException w:name="List Table 5 Dark Accent 2" w:uiPriority="50"/>
-    <w:lsdException w:name="List Table 6 Colorful Accent 2" w:uiPriority="51"/>
-    <w:lsdException w:name="List Table 7 Colorful Accent 2" w:uiPriority="52"/>
-    <w:lsdException w:name="List Table 1 Light Accent 3" w:uiPriority="46"/>
-    <w:lsdException w:name="List Table 2 Accent 3" w:uiPriority="47"/>
-    <w:lsdException w:name="List Table 3 Accent 3" w:uiPriority="48"/>
-    <w:lsdException w:name="List Table 4 Accent 3" w:uiPriority="49"/>
-    <w:lsdException w:name="List Table 5 Dark Accent 3" w:uiPriority="50"/>
-    <w:lsdException w:name="List Table 6 Colorful Accent 3" w:uiPriority="51"/>
-    <w:lsdException w:name="List Table 7 Colorful Accent 3" w:uiPriority="52"/>
-    <w:lsdException w:name="List Table 1 Light Accent 4" w:uiPriority="46"/>
-    <w:lsdException w:name="List Table 2 Accent 4" w:uiPriority="47"/>
-    <w:lsdException w:name="List Table 3 Accent 4" w:uiPriority="48"/>
-    <w:lsdException w:name="List Table 4 Accent 4" w:uiPriority="49"/>
-    <w:lsdException w:name="List Table 5 Dark Accent 4" w:uiPriority="50"/>
-    <w:lsdException w:name="List Table 6 Colorful Accent 4" w:uiPriority="51"/>
-    <w:lsdException w:name="List Table 7 Colorful Accent 4" w:uiPriority="52"/>
-    <w:lsdException w:name="List Table 1 Light Accent 5" w:uiPriority="46"/>
-    <w:lsdException w:name="List Table 2 Accent 5" w:uiPriority="47"/>
-    <w:lsdException w:name="List Table 3 Accent 5" w:uiPriority="48"/>
-    <w:lsdException w:name="List Table 4 Accent 5" w:uiPriority="49"/>
-    <w:lsdException w:name="List Table 5 Dark Accent 5" w:uiPriority="50"/>
-    <w:lsdException w:name="List Table 6 Colorful Accent 5" w:uiPriority="51"/>
-    <w:lsdException w:name="List Table 7 Colorful Accent 5" w:uiPriority="52"/>
-    <w:lsdException w:name="List Table 1 Light Accent 6" w:uiPriority="46"/>
-    <w:lsdException w:name="List Table 2 Accent 6" w:uiPriority="47"/>
-    <w:lsdException w:name="List Table 3 Accent 6" w:uiPriority="48"/>
-    <w:lsdException w:name="List Table 4 Accent 6" w:uiPriority="49"/>
-    <w:lsdException w:name="List Table 5 Dark Accent 6" w:uiPriority="50"/>
-    <w:lsdException w:name="List Table 6 Colorful Accent 6" w:uiPriority="51"/>
-    <w:lsdException w:name="List Table 7 Colorful Accent 6" w:uiPriority="52"/>
-    <w:lsdException w:name="Mention" w:semiHidden="1" w:unhideWhenUsed="1"/>
-    <w:lsdException w:name="Smart Hyperlink" w:semiHidden="1" w:unhideWhenUsed="1"/>
-    <w:lsdException w:name="Hashtag" w:semiHidden="1" w:unhideWhenUsed="1"/>
-    <w:lsdException w:name="Unresolved Mention" w:semiHidden="1" w:unhideWhenUsed="1"/>
-    <w:lsdException w:name="Smart Link" w:semiHidden="1" w:unhideWhenUsed="1"/>
+  <w:latentStyles w:defLockedState="0" w:defUIPriority="99" w:defSemiHidden="1" w:defUnhideWhenUsed="1" w:defQFormat="0" w:count="267">
+    <w:lsdException w:name="Normal" w:semiHidden="0" w:uiPriority="0" w:unhideWhenUsed="0" w:qFormat="1"/>
+    <w:lsdException w:name="heading 1" w:semiHidden="0" w:uiPriority="9" w:unhideWhenUsed="0" w:qFormat="1"/>
+    <w:lsdException w:name="heading 2" w:uiPriority="9" w:qFormat="1"/>
+    <w:lsdException w:name="heading 3" w:uiPriority="9" w:qFormat="1"/>
+    <w:lsdException w:name="heading 4" w:uiPriority="9" w:qFormat="1"/>
+    <w:lsdException w:name="heading 5" w:uiPriority="9" w:qFormat="1"/>
+    <w:lsdException w:name="heading 6" w:uiPriority="9" w:qFormat="1"/>
+    <w:lsdException w:name="heading 7" w:uiPriority="9" w:qFormat="1"/>
+    <w:lsdException w:name="heading 8" w:uiPriority="9" w:qFormat="1"/>
+    <w:lsdException w:name="heading 9" w:uiPriority="9" w:qFormat="1"/>
+    <w:lsdException w:name="toc 1" w:uiPriority="39"/>
+    <w:lsdException w:name="toc 2" w:uiPriority="39"/>
+    <w:lsdException w:name="toc 3" w:uiPriority="39"/>
+    <w:lsdException w:name="toc 4" w:uiPriority="39"/>
+    <w:lsdException w:name="toc 5" w:uiPriority="39"/>
+    <w:lsdException w:name="toc 6" w:uiPriority="39"/>
+    <w:lsdException w:name="toc 7" w:uiPriority="39"/>
+    <w:lsdException w:name="toc 8" w:uiPriority="39"/>
+    <w:lsdException w:name="toc 9" w:uiPriority="39"/>
+    <w:lsdException w:name="caption" w:uiPriority="35" w:qFormat="1"/>
+    <w:lsdException w:name="Title" w:semiHidden="0" w:uiPriority="10" w:unhideWhenUsed="0" w:qFormat="1"/>
+    <w:lsdException w:name="Default Paragraph Font" w:uiPriority="1"/>
+    <w:lsdException w:name="Subtitle" w:semiHidden="0" w:uiPriority="11" w:unhideWhenUsed="0" w:qFormat="1"/>
+    <w:lsdException w:name="Strong" w:semiHidden="0" w:uiPriority="22" w:unhideWhenUsed="0" w:qFormat="1"/>
+    <w:lsdException w:name="Emphasis" w:semiHidden="0" w:uiPriority="20" w:unhideWhenUsed="0" w:qFormat="1"/>
+    <w:lsdException w:name="Table Grid" w:uiPriority="59"/>
+    <w:lsdException w:name="Placeholder Text" w:unhideWhenUsed="0"/>
+    <w:lsdException w:name="No Spacing" w:semiHidden="0" w:uiPriority="1" w:unhideWhenUsed="0" w:qFormat="1"/>
+    <w:lsdException w:name="Light Shading" w:semiHidden="0" w:uiPriority="60" w:unhideWhenUsed="0"/>
+    <w:lsdException w:name="Light List" w:semiHidden="0" w:uiPriority="61" w:unhideWhenUsed="0"/>
+    <w:lsdException w:name="Light Grid" w:semiHidden="0" w:uiPriority="62" w:unhideWhenUsed="0"/>
+    <w:lsdException w:name="Medium Shading 1" w:semiHidden="0" w:uiPriority="63" w:unhideWhenUsed="0"/>
+    <w:lsdException w:name="Medium Shading 2" w:semiHidden="0" w:uiPriority="64" w:unhideWhenUsed="0"/>
+    <w:lsdException w:name="Medium List 1" w:semiHidden="0" w:uiPriority="65" w:unhideWhenUsed="0"/>
+    <w:lsdException w:name="Medium List 2" w:semiHidden="0" w:uiPriority="66" w:unhideWhenUsed="0"/>
+    <w:lsdException w:name="Medium Grid 1" w:semiHidden="0" w:uiPriority="67" w:unhideWhenUsed="0"/>
+    <w:lsdException w:name="Medium Grid 2" w:semiHidden="0" w:uiPriority="68" w:unhideWhenUsed="0"/>
+    <w:lsdException w:name="Medium Grid 3" w:semiHidden="0" w:uiPriority="69" w:unhideWhenUsed="0"/>
+    <w:lsdException w:name="Dark List" w:semiHidden="0" w:uiPriority="70" w:unhideWhenUsed="0"/>
+    <w:lsdException w:name="Colorful Shading" w:semiHidden="0" w:uiPriority="71" w:unhideWhenUsed="0"/>
+    <w:lsdException w:name="Colorful List" w:semiHidden="0" w:uiPriority="72" w:unhideWhenUsed="0"/>
+    <w:lsdException w:name="Colorful Grid" w:semiHidden="0" w:uiPriority="73" w:unhideWhenUsed="0"/>
+    <w:lsdException w:name="Light Shading Accent 1" w:semiHidden="0" w:uiPriority="60" w:unhideWhenUsed="0"/>
+    <w:lsdException w:name="Light List Accent 1" w:semiHidden="0" w:uiPriority="61" w:unhideWhenUsed="0"/>
+    <w:lsdException w:name="Light Grid Accent 1" w:semiHidden="0" w:uiPriority="62" w:unhideWhenUsed="0"/>
+    <w:lsdException w:name="Medium Shading 1 Accent 1" w:semiHidden="0" w:uiPriority="63" w:unhideWhenUsed="0"/>
+    <w:lsdException w:name="Medium Shading 2 Accent 1" w:semiHidden="0" w:uiPriority="64" w:unhideWhenUsed="0"/>
+    <w:lsdException w:name="Medium List 1 Accent 1" w:semiHidden="0" w:uiPriority="65" w:unhideWhenUsed="0"/>
+    <w:lsdException w:name="Revision" w:unhideWhenUsed="0"/>
+    <w:lsdException w:name="List Paragraph" w:semiHidden="0" w:uiPriority="34" w:unhideWhenUsed="0" w:qFormat="1"/>
+    <w:lsdException w:name="Quote" w:semiHidden="0" w:uiPriority="29" w:unhideWhenUsed="0" w:qFormat="1"/>
+    <w:lsdException w:name="Intense Quote" w:semiHidden="0" w:uiPriority="30" w:unhideWhenUsed="0" w:qFormat="1"/>
+    <w:lsdException w:name="Medium List 2 Accent 1" w:semiHidden="0" w:uiPriority="66" w:unhideWhenUsed="0"/>
+    <w:lsdException w:name="Medium Grid 1 Accent 1" w:semiHidden="0" w:uiPriority="67" w:unhideWhenUsed="0"/>
+    <w:lsdException w:name="Medium Grid 2 Accent 1" w:semiHidden="0" w:uiPriority="68" w:unhideWhenUsed="0"/>
+    <w:lsdException w:name="Medium Grid 3 Accent 1" w:semiHidden="0" w:uiPriority="69" w:unhideWhenUsed="0"/>
+    <w:lsdException w:name="Dark List Accent 1" w:semiHidden="0" w:uiPriority="70" w:unhideWhenUsed="0"/>
+    <w:lsdException w:name="Colorful Shading Accent 1" w:semiHidden="0" w:uiPriority="71" w:unhideWhenUsed="0"/>
+    <w:lsdException w:name="Colorful List Accent 1" w:semiHidden="0" w:uiPriority="72" w:unhideWhenUsed="0"/>
+    <w:lsdException w:name="Colorful Grid Accent 1" w:semiHidden="0" w:uiPriority="73" w:unhideWhenUsed="0"/>
+    <w:lsdException w:name="Light Shading Accent 2" w:semiHidden="0" w:uiPriority="60" w:unhideWhenUsed="0"/>
+    <w:lsdException w:name="Light List Accent 2" w:semiHidden="0" w:uiPriority="61" w:unhideWhenUsed="0"/>
+    <w:lsdException w:name="Light Grid Accent 2" w:semiHidden="0" w:uiPriority="62" w:unhideWhenUsed="0"/>
+    <w:lsdException w:name="Medium Shading 1 Accent 2" w:semiHidden="0" w:uiPriority="63" w:unhideWhenUsed="0"/>
+    <w:lsdException w:name="Medium Shading 2 Accent 2" w:semiHidden="0" w:uiPriority="64" w:unhideWhenUsed="0"/>
+    <w:lsdException w:name="Medium List 1 Accent 2" w:semiHidden="0" w:uiPriority="65" w:unhideWhenUsed="0"/>
+    <w:lsdException w:name="Medium List 2 Accent 2" w:semiHidden="0" w:uiPriority="66" w:unhideWhenUsed="0"/>
+    <w:lsdException w:name="Medium Grid 1 Accent 2" w:semiHidden="0" w:uiPriority="67" w:unhideWhenUsed="0"/>
+    <w:lsdException w:name="Medium Grid 2 Accent 2" w:semiHidden="0" w:uiPriority="68" w:unhideWhenUsed="0"/>
+    <w:lsdException w:name="Medium Grid 3 Accent 2" w:semiHidden="0" w:uiPriority="69" w:unhideWhenUsed="0"/>
+    <w:lsdException w:name="Dark List Accent 2" w:semiHidden="0" w:uiPriority="70" w:unhideWhenUsed="0"/>
+    <w:lsdException w:name="Colorful Shading Accent 2" w:semiHidden="0" w:uiPriority="71" w:unhideWhenUsed="0"/>
+    <w:lsdException w:name="Colorful List Accent 2" w:semiHidden="0" w:uiPriority="72" w:unhideWhenUsed="0"/>
+    <w:lsdException w:name="Colorful Grid Accent 2" w:semiHidden="0" w:uiPriority="73" w:unhideWhenUsed="0"/>
+    <w:lsdException w:name="Light Shading Accent 3" w:semiHidden="0" w:uiPriority="60" w:unhideWhenUsed="0"/>
+    <w:lsdException w:name="Light List Accent 3" w:semiHidden="0" w:uiPriority="61" w:unhideWhenUsed="0"/>
+    <w:lsdException w:name="Light Grid Accent 3" w:semiHidden="0" w:uiPriority="62" w:unhideWhenUsed="0"/>
+    <w:lsdException w:name="Medium Shading 1 Accent 3" w:semiHidden="0" w:uiPriority="63" w:unhideWhenUsed="0"/>
+    <w:lsdException w:name="Medium Shading 2 Accent 3" w:semiHidden="0" w:uiPriority="64" w:unhideWhenUsed="0"/>
+    <w:lsdException w:name="Medium List 1 Accent 3" w:semiHidden="0" w:uiPriority="65" w:unhideWhenUsed="0"/>
+    <w:lsdException w:name="Medium List 2 Accent 3" w:semiHidden="0" w:uiPriority="66" w:unhideWhenUsed="0"/>
+    <w:lsdException w:name="Medium Grid 1 Accent 3" w:semiHidden="0" w:uiPriority="67" w:unhideWhenUsed="0"/>
+    <w:lsdException w:name="Medium Grid 2 Accent 3" w:semiHidden="0" w:uiPriority="68" w:unhideWhenUsed="0"/>
+    <w:lsdException w:name="Medium Grid 3 Accent 3" w:semiHidden="0" w:uiPriority="69" w:unhideWhenUsed="0"/>
+    <w:lsdException w:name="Dark List Accent 3" w:semiHidden="0" w:uiPriority="70" w:unhideWhenUsed="0"/>
+    <w:lsdException w:name="Colorful Shading Accent 3" w:semiHidden="0" w:uiPriority="71" w:unhideWhenUsed="0"/>
+    <w:lsdException w:name="Colorful List Accent 3" w:semiHidden="0" w:uiPriority="72" w:unhideWhenUsed="0"/>
+    <w:lsdException w:name="Colorful Grid Accent 3" w:semiHidden="0" w:uiPriority="73" w:unhideWhenUsed="0"/>
+    <w:lsdException w:name="Light Shading Accent 4" w:semiHidden="0" w:uiPriority="60" w:unhideWhenUsed="0"/>
+    <w:lsdException w:name="Light List Accent 4" w:semiHidden="0" w:uiPriority="61" w:unhideWhenUsed="0"/>
+    <w:lsdException w:name="Light Grid Accent 4" w:semiHidden="0" w:uiPriority="62" w:unhideWhenUsed="0"/>
+    <w:lsdException w:name="Medium Shading 1 Accent 4" w:semiHidden="0" w:uiPriority="63" w:unhideWhenUsed="0"/>
+    <w:lsdException w:name="Medium Shading 2 Accent 4" w:semiHidden="0" w:uiPriority="64" w:unhideWhenUsed="0"/>
+    <w:lsdException w:name="Medium List 1 Accent 4" w:semiHidden="0" w:uiPriority="65" w:unhideWhenUsed="0"/>
+    <w:lsdException w:name="Medium List 2 Accent 4" w:semiHidden="0" w:uiPriority="66" w:unhideWhenUsed="0"/>
+    <w:lsdException w:name="Medium Grid 1 Accent 4" w:semiHidden="0" w:uiPriority="67" w:unhideWhenUsed="0"/>
+    <w:lsdException w:name="Medium Grid 2 Accent 4" w:semiHidden="0" w:uiPriority="68" w:unhideWhenUsed="0"/>
+    <w:lsdException w:name="Medium Grid 3 Accent 4" w:semiHidden="0" w:uiPriority="69" w:unhideWhenUsed="0"/>
+    <w:lsdException w:name="Dark List Accent 4" w:semiHidden="0" w:uiPriority="70" w:unhideWhenUsed="0"/>
+    <w:lsdException w:name="Colorful Shading Accent 4" w:semiHidden="0" w:uiPriority="71" w:unhideWhenUsed="0"/>
+    <w:lsdException w:name="Colorful List Accent 4" w:semiHidden="0" w:uiPriority="72" w:unhideWhenUsed="0"/>
+    <w:lsdException w:name="Colorful Grid Accent 4" w:semiHidden="0" w:uiPriority="73" w:unhideWhenUsed="0"/>
+    <w:lsdException w:name="Light Shading Accent 5" w:semiHidden="0" w:uiPriority="60" w:unhideWhenUsed="0"/>
+    <w:lsdException w:name="Light List Accent 5" w:semiHidden="0" w:uiPriority="61" w:unhideWhenUsed="0"/>
+    <w:lsdException w:name="Light Grid Accent 5" w:semiHidden="0" w:uiPriority="62" w:unhideWhenUsed="0"/>
+    <w:lsdException w:name="Medium Shading 1 Accent 5" w:semiHidden="0" w:uiPriority="63" w:unhideWhenUsed="0"/>
+    <w:lsdException w:name="Medium Shading 2 Accent 5" w:semiHidden="0" w:uiPriority="64" w:unhideWhenUsed="0"/>
+    <w:lsdException w:name="Medium List 1 Accent 5" w:semiHidden="0" w:uiPriority="65" w:unhideWhenUsed="0"/>
+    <w:lsdException w:name="Medium List 2 Accent 5" w:semiHidden="0" w:uiPriority="66" w:unhideWhenUsed="0"/>
+    <w:lsdException w:name="Medium Grid 1 Accent 5" w:semiHidden="0" w:uiPriority="67" w:unhideWhenUsed="0"/>
+    <w:lsdException w:name="Medium Grid 2 Accent 5" w:semiHidden="0" w:uiPriority="68" w:unhideWhenUsed="0"/>
+    <w:lsdException w:name="Medium Grid 3 Accent 5" w:semiHidden="0" w:uiPriority="69" w:unhideWhenUsed="0"/>
+    <w:lsdException w:name="Dark List Accent 5" w:semiHidden="0" w:uiPriority="70" w:unhideWhenUsed="0"/>
+    <w:lsdException w:name="Colorful Shading Accent 5" w:semiHidden="0" w:uiPriority="71" w:unhideWhenUsed="0"/>
+    <w:lsdException w:name="Colorful List Accent 5" w:semiHidden="0" w:uiPriority="72" w:unhideWhenUsed="0"/>
+    <w:lsdException w:name="Colorful Grid Accent 5" w:semiHidden="0" w:uiPriority="73" w:unhideWhenUsed="0"/>
+    <w:lsdException w:name="Light Shading Accent 6" w:semiHidden="0" w:uiPriority="60" w:unhideWhenUsed="0"/>
+    <w:lsdException w:name="Light List Accent 6" w:semiHidden="0" w:uiPriority="61" w:unhideWhenUsed="0"/>
+    <w:lsdException w:name="Light Grid Accent 6" w:semiHidden="0" w:uiPriority="62" w:unhideWhenUsed="0"/>
+    <w:lsdException w:name="Medium Shading 1 Accent 6" w:semiHidden="0" w:uiPriority="63" w:unhideWhenUsed="0"/>
+    <w:lsdException w:name="Medium Shading 2 Accent 6" w:semiHidden="0" w:uiPriority="64" w:unhideWhenUsed="0"/>
+    <w:lsdException w:name="Medium List 1 Accent 6" w:semiHidden="0" w:uiPriority="65" w:unhideWhenUsed="0"/>
+    <w:lsdException w:name="Medium List 2 Accent 6" w:semiHidden="0" w:uiPriority="66" w:unhideWhenUsed="0"/>
+    <w:lsdException w:name="Medium Grid 1 Accent 6" w:semiHidden="0" w:uiPriority="67" w:unhideWhenUsed="0"/>
+    <w:lsdException w:name="Medium Grid 2 Accent 6" w:semiHidden="0" w:uiPriority="68" w:unhideWhenUsed="0"/>
+    <w:lsdException w:name="Medium Grid 3 Accent 6" w:semiHidden="0" w:uiPriority="69" w:unhideWhenUsed="0"/>
+    <w:lsdException w:name="Dark List Accent 6" w:semiHidden="0" w:uiPriority="70" w:unhideWhenUsed="0"/>
+    <w:lsdException w:name="Colorful Shading Accent 6" w:semiHidden="0" w:uiPriority="71" w:unhideWhenUsed="0"/>
+    <w:lsdException w:name="Colorful List Accent 6" w:semiHidden="0" w:uiPriority="72" w:unhideWhenUsed="0"/>
+    <w:lsdException w:name="Colorful Grid Accent 6" w:semiHidden="0" w:uiPriority="73" w:unhideWhenUsed="0"/>
+    <w:lsdException w:name="Subtle Emphasis" w:semiHidden="0" w:uiPriority="19" w:unhideWhenUsed="0" w:qFormat="1"/>
+    <w:lsdException w:name="Intense Emphasis" w:semiHidden="0" w:uiPriority="21" w:unhideWhenUsed="0" w:qFormat="1"/>
+    <w:lsdException w:name="Subtle Reference" w:semiHidden="0" w:uiPriority="31" w:unhideWhenUsed="0" w:qFormat="1"/>
+    <w:lsdException w:name="Intense Reference" w:semiHidden="0" w:uiPriority="32" w:unhideWhenUsed="0" w:qFormat="1"/>
+    <w:lsdException w:name="Book Title" w:semiHidden="0" w:uiPriority="33" w:unhideWhenUsed="0" w:qFormat="1"/>
+    <w:lsdException w:name="Bibliography" w:uiPriority="37"/>
+    <w:lsdException w:name="TOC Heading" w:uiPriority="39" w:qFormat="1"/>
+  </w:latentStyles>
+  <w:style w:type="paragraph" w:default="1" w:styleId="Normal">
+    <w:name w:val="Normal"/>
+  </w:style>
+  <w:style w:type="paragraph" w:styleId="Heading1">
+    <w:name w:val="heading 1"/>
+    <w:basedOn w:val="Normal"/>
+    <w:next w:val="Normal"/>
+    <w:pPr>
+      <w:keepNext/>
+      <w:keepLines/>
+      <w:spacing w:before="400" w:after="120"/>
+      <w:outlineLvl w:val="0"/>
+    </w:pPr>
+    <w:rPr>
+      <w:sz w:val="40"/>
+      <w:szCs w:val="40"/>
+    </w:rPr>
+  </w:style>
+  <w:style w:type="paragraph" w:styleId="Heading2">
+    <w:name w:val="heading 2"/>
+    <w:basedOn w:val="Normal"/>
+    <w:next w:val="Normal"/>
+    <w:pPr>
+      <w:keepNext/>
+      <w:keepLines/>
+      <w:spacing w:before="360" w:after="120"/>
+      <w:outlineLvl w:val="1"/>
+    </w:pPr>
+    <w:rPr>
+      <w:sz w:val="32"/>
+      <w:szCs w:val="32"/>
+    </w:rPr>
+  </w:style>
+  <w:style w:type="paragraph" w:styleId="Heading3">
+    <w:name w:val="heading 3"/>
+    <w:basedOn w:val="Normal"/>
+    <w:next w:val="Normal"/>
+    <w:pPr>
+      <w:keepNext/>
+      <w:keepLines/>
+      <w:spacing w:before="320" w:after="80"/>
+      <w:outlineLvl w:val="2"/>
+    </w:pPr>
+    <w:rPr>
+      <w:color w:val="434343"/>
+      <w:sz w:val="28"/>
+      <w:szCs w:val="28"/>
+    </w:rPr>
+  </w:style>
+  <w:style w:type="paragraph" w:styleId="Heading4">
+    <w:name w:val="heading 4"/>
+    <w:basedOn w:val="Normal"/>
+    <w:next w:val="Normal"/>
+    <w:pPr>
+      <w:keepNext/>
+      <w:keepLines/>
+      <w:spacing w:before="280" w:after="80"/>
+      <w:outlineLvl w:val="3"/>
+    </w:pPr>
+    <w:rPr>
+      <w:color w:val="666666"/>
+      <w:sz w:val="24"/>
+      <w:szCs w:val="24"/>
+    </w:rPr>
+  </w:style>
+  <w:style w:type="paragraph" w:styleId="Heading5">
+    <w:name w:val="heading 5"/>
+    <w:basedOn w:val="Normal"/>
+    <w:next w:val="Normal"/>
+    <w:pPr>
+      <w:keepNext/>
+      <w:keepLines/>
+      <w:spacing w:before="240" w:after="80"/>
+      <w:outlineLvl w:val="4"/>
+    </w:pPr>
+    <w:rPr>
+      <w:color w:val="666666"/>
+    </w:rPr>
+  </w:style>
+  <w:style w:type="paragraph" w:styleId="Heading6">
+    <w:name w:val="heading 6"/>
+    <w:basedOn w:val="Normal"/>
+    <w:next w:val="Normal"/>
+    <w:pPr>
+      <w:keepNext/>
+      <w:keepLines/>
+      <w:spacing w:before="240" w:after="80"/>
+      <w:outlineLvl w:val="5"/>
+    </w:pPr>
+    <w:rPr>
+      <w:i/>
+      <w:color w:val="666666"/>
+    </w:rPr>
+  </w:style>
+  <w:style w:type="character" w:default="1" w:styleId="DefaultParagraphFont">
+    <w:name w:val="Default Paragraph Font"/>
+    <w:uiPriority w:val="1"/>
+    <w:semiHidden/>
+    <w:unhideWhenUsed/>
+  </w:style>
+  <w:style w:type="table" w:default="1" w:styleId="TableNormal">
+    <w:name w:val="Normal Table"/>
+    <w:uiPriority w:val="99"/>
+    <w:semiHidden/>
+    <w:unhideWhenUsed/>
+    <w:tblPr>
+      <w:tblInd w:w="0" w:type="dxa"/>
+      <w:tblCellMar>
+        <w:top w:w="0" w:type="dxa"/>
+        <w:left w:w="108" w:type="dxa"/>
+        <w:bottom w:w="0" w:type="dxa"/>
+        <w:right w:w="108" w:type="dxa"/>
+      </w:tblCellMar>
+    </w:tblPr>
+  </w:style>
+  <w:style w:type="numbering" w:default="1" w:styleId="NoList">
+    <w:name w:val="No List"/>
+    <w:uiPriority w:val="99"/>
+    <w:semiHidden/>
+    <w:unhideWhenUsed/>
+  </w:style>
+  <w:style w:type="paragraph" w:styleId="Title">
+    <w:name w:val="Title"/>
+    <w:basedOn w:val="Normal"/>
+    <w:next w:val="Normal"/>
+    <w:pPr>
+      <w:keepNext/>
+      <w:keepLines/>
+      <w:spacing w:after="60"/>
+    </w:pPr>
+    <w:rPr>
+      <w:sz w:val="52"/>
+      <w:szCs w:val="52"/>
+    </w:rPr>
+  </w:style>
+  <w:style w:type="paragraph" w:styleId="Subtitle">
+    <w:name w:val="Subtitle"/>
+    <w:basedOn w:val="Normal"/>
+    <w:next w:val="Normal"/>
+    <w:pPr>
+      <w:keepNext/>
+      <w:keepLines/>
+      <w:spacing w:after="320"/>
+    </w:pPr>
+    <w:rPr>
+      <w:color w:val="666666"/>
+      <w:sz w:val="30"/>
+      <w:szCs w:val="30"/>
+    </w:rPr>
+  </w:style>
+  <w:style w:type="paragraph" w:styleId="Header">
+    <w:name w:val="header"/>
+    <w:basedOn w:val="Normal"/>
+    <w:link w:val="HeaderChar"/>
+    <w:uiPriority w:val="99"/>
+    <w:unhideWhenUsed/>
+    <w:rsid w:val="00482A29"/>
+    <w:pPr>
+      <w:tabs>
+        <w:tab w:val="center" w:pos="4680"/>
+        <w:tab w:val="right" w:pos="9360"/>
+      </w:tabs>
+      <w:spacing w:line="240" w:lineRule="auto"/>
+    </w:pPr>
+  </w:style>
+  <w:style w:type="character" w:customStyle="1" w:styleId="HeaderChar">
+    <w:name w:val="Header Char"/>
+    <w:basedOn w:val="DefaultParagraphFont"/>
+    <w:link w:val="Header"/>
+    <w:uiPriority w:val="99"/>
+    <w:rsid w:val="00482A29"/>
+  </w:style>
+  <w:style w:type="paragraph" w:styleId="Footer">
+    <w:name w:val="footer"/>
+    <w:basedOn w:val="Normal"/>
+    <w:link w:val="FooterChar"/>
+    <w:uiPriority w:val="99"/>
+    <w:unhideWhenUsed/>
+    <w:rsid w:val="00482A29"/>
+    <w:pPr>
+      <w:tabs>
+        <w:tab w:val="center" w:pos="4680"/>
+        <w:tab w:val="right" w:pos="9360"/>
+      </w:tabs>
+      <w:spacing w:line="240" w:lineRule="auto"/>
+    </w:pPr>
+  </w:style>
+  <w:style w:type="character" w:customStyle="1" w:styleId="FooterChar">
+    <w:name w:val="Footer Char"/>
+    <w:basedOn w:val="DefaultParagraphFont"/>
+    <w:link w:val="Footer"/>
+    <w:uiPriority w:val="99"/>
+    <w:rsid w:val="00482A29"/>
+  </w:style>
+  <w:style w:type="character" w:styleId="Hyperlink">
+    <w:name w:val="Hyperlink"/>
+    <w:basedOn w:val="DefaultParagraphFont"/>
+    <w:uiPriority w:val="99"/>
+    <w:semiHidden/>
+    <w:unhideWhenUsed/>
+    <w:rsid w:val="003A4928"/>
+    <w:rPr>
+      <w:color w:val="0000FF" w:themeColor="hyperlink"/>
+      <w:u w:val="single"/>
+    </w:rPr>
+  </w:style>
+  <w:style w:type="paragraph" w:styleId="NormalWeb">
+    <w:name w:val="Normal (Web)"/>
+    <w:basedOn w:val="Normal"/>
+    <w:uiPriority w:val="99"/>
+    <w:semiHidden/>
+    <w:unhideWhenUsed/>
+    <w:rsid w:val="005126E1"/>
+    <w:pPr>
+      <w:spacing w:before="100" w:beforeAutospacing="1" w:after="100" w:afterAutospacing="1" w:line="240" w:lineRule="auto"/>
+    </w:pPr>
+    <w:rPr>
+      <w:rFonts w:ascii="Times New Roman" w:eastAsia="Times New Roman" w:hAnsi="Times New Roman" w:cs="Times New Roman"/>
+      <w:sz w:val="24"/>
+      <w:szCs w:val="24"/>
+      <w:lang w:val="en-US"/>
+    </w:rPr>
+  </w:style>
+  <w:style w:type="character" w:customStyle="1" w:styleId="apple-tab-span">
+    <w:name w:val="apple-tab-span"/>
+    <w:basedOn w:val="DefaultParagraphFont"/>
+    <w:rsid w:val="005126E1"/>
+  </w:style>
+</w:styles>
+</file>
+
+<file path=word/stylesWithEffects.xml><?xml version="1.0" encoding="utf-8"?>
+<w:styles xmlns:wpc="http://schemas.microsoft.com/office/word/2010/wordprocessingCanvas" xmlns:mc="http://schemas.openxmlformats.org/markup-compatibility/2006" xmlns:o="urn:schemas-microsoft-com:office:office" xmlns:r="http://schemas.openxmlformats.org/officeDocument/2006/relationships" xmlns:m="http://schemas.openxmlformats.org/officeDocument/2006/math" xmlns:v="urn:schemas-microsoft-com:vml" xmlns:wp14="http://schemas.microsoft.com/office/word/2010/wordprocessingDrawing" xmlns:wp="http://schemas.openxmlformats.org/drawingml/2006/wordprocessingDrawing" xmlns:w10="urn:schemas-microsoft-com:office:word" xmlns:w="http://schemas.openxmlformats.org/wordprocessingml/2006/main" xmlns:w14="http://schemas.microsoft.com/office/word/2010/wordml" xmlns:wpg="http://schemas.microsoft.com/office/word/2010/wordprocessingGroup" xmlns:wpi="http://schemas.microsoft.com/office/word/2010/wordprocessingInk" xmlns:wne="http://schemas.microsoft.com/office/word/2006/wordml" xmlns:wps="http://schemas.microsoft.com/office/word/2010/wordprocessingShape" mc:Ignorable="w14 wp14">
+  <w:docDefaults>
+    <w:rPrDefault>
+      <w:rPr>
+        <w:rFonts w:ascii="Arial" w:eastAsia="Arial" w:hAnsi="Arial" w:cs="Arial"/>
+        <w:sz w:val="22"/>
+        <w:szCs w:val="22"/>
+        <w:lang w:val="en" w:eastAsia="en-US" w:bidi="ar-SA"/>
+      </w:rPr>
+    </w:rPrDefault>
+    <w:pPrDefault>
+      <w:pPr>
+        <w:spacing w:line="276" w:lineRule="auto"/>
+      </w:pPr>
+    </w:pPrDefault>
+  </w:docDefaults>
+  <w:latentStyles w:defLockedState="0" w:defUIPriority="99" w:defSemiHidden="1" w:defUnhideWhenUsed="1" w:defQFormat="0" w:count="267">
+    <w:lsdException w:name="Normal" w:semiHidden="0" w:uiPriority="0" w:unhideWhenUsed="0" w:qFormat="1"/>
+    <w:lsdException w:name="heading 1" w:semiHidden="0" w:uiPriority="9" w:unhideWhenUsed="0" w:qFormat="1"/>
+    <w:lsdException w:name="heading 2" w:uiPriority="9" w:qFormat="1"/>
+    <w:lsdException w:name="heading 3" w:uiPriority="9" w:qFormat="1"/>
+    <w:lsdException w:name="heading 4" w:uiPriority="9" w:qFormat="1"/>
+    <w:lsdException w:name="heading 5" w:uiPriority="9" w:qFormat="1"/>
+    <w:lsdException w:name="heading 6" w:uiPriority="9" w:qFormat="1"/>
+    <w:lsdException w:name="heading 7" w:uiPriority="9" w:qFormat="1"/>
+    <w:lsdException w:name="heading 8" w:uiPriority="9" w:qFormat="1"/>
+    <w:lsdException w:name="heading 9" w:uiPriority="9" w:qFormat="1"/>
+    <w:lsdException w:name="toc 1" w:uiPriority="39"/>
+    <w:lsdException w:name="toc 2" w:uiPriority="39"/>
+    <w:lsdException w:name="toc 3" w:uiPriority="39"/>
+    <w:lsdException w:name="toc 4" w:uiPriority="39"/>
+    <w:lsdException w:name="toc 5" w:uiPriority="39"/>
+    <w:lsdException w:name="toc 6" w:uiPriority="39"/>
+    <w:lsdException w:name="toc 7" w:uiPriority="39"/>
+    <w:lsdException w:name="toc 8" w:uiPriority="39"/>
+    <w:lsdException w:name="toc 9" w:uiPriority="39"/>
+    <w:lsdException w:name="caption" w:uiPriority="35" w:qFormat="1"/>
+    <w:lsdException w:name="Title" w:semiHidden="0" w:uiPriority="10" w:unhideWhenUsed="0" w:qFormat="1"/>
+    <w:lsdException w:name="Default Paragraph Font" w:uiPriority="1"/>
+    <w:lsdException w:name="Subtitle" w:semiHidden="0" w:uiPriority="11" w:unhideWhenUsed="0" w:qFormat="1"/>
+    <w:lsdException w:name="Strong" w:semiHidden="0" w:uiPriority="22" w:unhideWhenUsed="0" w:qFormat="1"/>
+    <w:lsdException w:name="Emphasis" w:semiHidden="0" w:uiPriority="20" w:unhideWhenUsed="0" w:qFormat="1"/>
+    <w:lsdException w:name="Table Grid" w:uiPriority="59"/>
+    <w:lsdException w:name="Placeholder Text" w:unhideWhenUsed="0"/>
+    <w:lsdException w:name="No Spacing" w:semiHidden="0" w:uiPriority="1" w:unhideWhenUsed="0" w:qFormat="1"/>
+    <w:lsdException w:name="Light Shading" w:semiHidden="0" w:uiPriority="60" w:unhideWhenUsed="0"/>
+    <w:lsdException w:name="Light List" w:semiHidden="0" w:uiPriority="61" w:unhideWhenUsed="0"/>
+    <w:lsdException w:name="Light Grid" w:semiHidden="0" w:uiPriority="62" w:unhideWhenUsed="0"/>
+    <w:lsdException w:name="Medium Shading 1" w:semiHidden="0" w:uiPriority="63" w:unhideWhenUsed="0"/>
+    <w:lsdException w:name="Medium Shading 2" w:semiHidden="0" w:uiPriority="64" w:unhideWhenUsed="0"/>
+    <w:lsdException w:name="Medium List 1" w:semiHidden="0" w:uiPriority="65" w:unhideWhenUsed="0"/>
+    <w:lsdException w:name="Medium List 2" w:semiHidden="0" w:uiPriority="66" w:unhideWhenUsed="0"/>
+    <w:lsdException w:name="Medium Grid 1" w:semiHidden="0" w:uiPriority="67" w:unhideWhenUsed="0"/>
+    <w:lsdException w:name="Medium Grid 2" w:semiHidden="0" w:uiPriority="68" w:unhideWhenUsed="0"/>
+    <w:lsdException w:name="Medium Grid 3" w:semiHidden="0" w:uiPriority="69" w:unhideWhenUsed="0"/>
+    <w:lsdException w:name="Dark List" w:semiHidden="0" w:uiPriority="70" w:unhideWhenUsed="0"/>
+    <w:lsdException w:name="Colorful Shading" w:semiHidden="0" w:uiPriority="71" w:unhideWhenUsed="0"/>
+    <w:lsdException w:name="Colorful List" w:semiHidden="0" w:uiPriority="72" w:unhideWhenUsed="0"/>
+    <w:lsdException w:name="Colorful Grid" w:semiHidden="0" w:uiPriority="73" w:unhideWhenUsed="0"/>
+    <w:lsdException w:name="Light Shading Accent 1" w:semiHidden="0" w:uiPriority="60" w:unhideWhenUsed="0"/>
+    <w:lsdException w:name="Light List Accent 1" w:semiHidden="0" w:uiPriority="61" w:unhideWhenUsed="0"/>
+    <w:lsdException w:name="Light Grid Accent 1" w:semiHidden="0" w:uiPriority="62" w:unhideWhenUsed="0"/>
+    <w:lsdException w:name="Medium Shading 1 Accent 1" w:semiHidden="0" w:uiPriority="63" w:unhideWhenUsed="0"/>
+    <w:lsdException w:name="Medium Shading 2 Accent 1" w:semiHidden="0" w:uiPriority="64" w:unhideWhenUsed="0"/>
+    <w:lsdException w:name="Medium List 1 Accent 1" w:semiHidden="0" w:uiPriority="65" w:unhideWhenUsed="0"/>
+    <w:lsdException w:name="Revision" w:unhideWhenUsed="0"/>
+    <w:lsdException w:name="List Paragraph" w:semiHidden="0" w:uiPriority="34" w:unhideWhenUsed="0" w:qFormat="1"/>
+    <w:lsdException w:name="Quote" w:semiHidden="0" w:uiPriority="29" w:unhideWhenUsed="0" w:qFormat="1"/>
+    <w:lsdException w:name="Intense Quote" w:semiHidden="0" w:uiPriority="30" w:unhideWhenUsed="0" w:qFormat="1"/>
+    <w:lsdException w:name="Medium List 2 Accent 1" w:semiHidden="0" w:uiPriority="66" w:unhideWhenUsed="0"/>
+    <w:lsdException w:name="Medium Grid 1 Accent 1" w:semiHidden="0" w:uiPriority="67" w:unhideWhenUsed="0"/>
+    <w:lsdException w:name="Medium Grid 2 Accent 1" w:semiHidden="0" w:uiPriority="68" w:unhideWhenUsed="0"/>
+    <w:lsdException w:name="Medium Grid 3 Accent 1" w:semiHidden="0" w:uiPriority="69" w:unhideWhenUsed="0"/>
+    <w:lsdException w:name="Dark List Accent 1" w:semiHidden="0" w:uiPriority="70" w:unhideWhenUsed="0"/>
+    <w:lsdException w:name="Colorful Shading Accent 1" w:semiHidden="0" w:uiPriority="71" w:unhideWhenUsed="0"/>
+    <w:lsdException w:name="Colorful List Accent 1" w:semiHidden="0" w:uiPriority="72" w:unhideWhenUsed="0"/>
+    <w:lsdException w:name="Colorful Grid Accent 1" w:semiHidden="0" w:uiPriority="73" w:unhideWhenUsed="0"/>
+    <w:lsdException w:name="Light Shading Accent 2" w:semiHidden="0" w:uiPriority="60" w:unhideWhenUsed="0"/>
+    <w:lsdException w:name="Light List Accent 2" w:semiHidden="0" w:uiPriority="61" w:unhideWhenUsed="0"/>
+    <w:lsdException w:name="Light Grid Accent 2" w:semiHidden="0" w:uiPriority="62" w:unhideWhenUsed="0"/>
+    <w:lsdException w:name="Medium Shading 1 Accent 2" w:semiHidden="0" w:uiPriority="63" w:unhideWhenUsed="0"/>
+    <w:lsdException w:name="Medium Shading 2 Accent 2" w:semiHidden="0" w:uiPriority="64" w:unhideWhenUsed="0"/>
+    <w:lsdException w:name="Medium List 1 Accent 2" w:semiHidden="0" w:uiPriority="65" w:unhideWhenUsed="0"/>
+    <w:lsdException w:name="Medium List 2 Accent 2" w:semiHidden="0" w:uiPriority="66" w:unhideWhenUsed="0"/>
+    <w:lsdException w:name="Medium Grid 1 Accent 2" w:semiHidden="0" w:uiPriority="67" w:unhideWhenUsed="0"/>
+    <w:lsdException w:name="Medium Grid 2 Accent 2" w:semiHidden="0" w:uiPriority="68" w:unhideWhenUsed="0"/>
+    <w:lsdException w:name="Medium Grid 3 Accent 2" w:semiHidden="0" w:uiPriority="69" w:unhideWhenUsed="0"/>
+    <w:lsdException w:name="Dark List Accent 2" w:semiHidden="0" w:uiPriority="70" w:unhideWhenUsed="0"/>
+    <w:lsdException w:name="Colorful Shading Accent 2" w:semiHidden="0" w:uiPriority="71" w:unhideWhenUsed="0"/>
+    <w:lsdException w:name="Colorful List Accent 2" w:semiHidden="0" w:uiPriority="72" w:unhideWhenUsed="0"/>
+    <w:lsdException w:name="Colorful Grid Accent 2" w:semiHidden="0" w:uiPriority="73" w:unhideWhenUsed="0"/>
+    <w:lsdException w:name="Light Shading Accent 3" w:semiHidden="0" w:uiPriority="60" w:unhideWhenUsed="0"/>
+    <w:lsdException w:name="Light List Accent 3" w:semiHidden="0" w:uiPriority="61" w:unhideWhenUsed="0"/>
+    <w:lsdException w:name="Light Grid Accent 3" w:semiHidden="0" w:uiPriority="62" w:unhideWhenUsed="0"/>
+    <w:lsdException w:name="Medium Shading 1 Accent 3" w:semiHidden="0" w:uiPriority="63" w:unhideWhenUsed="0"/>
+    <w:lsdException w:name="Medium Shading 2 Accent 3" w:semiHidden="0" w:uiPriority="64" w:unhideWhenUsed="0"/>
+    <w:lsdException w:name="Medium List 1 Accent 3" w:semiHidden="0" w:uiPriority="65" w:unhideWhenUsed="0"/>
+    <w:lsdException w:name="Medium List 2 Accent 3" w:semiHidden="0" w:uiPriority="66" w:unhideWhenUsed="0"/>
+    <w:lsdException w:name="Medium Grid 1 Accent 3" w:semiHidden="0" w:uiPriority="67" w:unhideWhenUsed="0"/>
+    <w:lsdException w:name="Medium Grid 2 Accent 3" w:semiHidden="0" w:uiPriority="68" w:unhideWhenUsed="0"/>
+    <w:lsdException w:name="Medium Grid 3 Accent 3" w:semiHidden="0" w:uiPriority="69" w:unhideWhenUsed="0"/>
+    <w:lsdException w:name="Dark List Accent 3" w:semiHidden="0" w:uiPriority="70" w:unhideWhenUsed="0"/>
+    <w:lsdException w:name="Colorful Shading Accent 3" w:semiHidden="0" w:uiPriority="71" w:unhideWhenUsed="0"/>
+    <w:lsdException w:name="Colorful List Accent 3" w:semiHidden="0" w:uiPriority="72" w:unhideWhenUsed="0"/>
+    <w:lsdException w:name="Colorful Grid Accent 3" w:semiHidden="0" w:uiPriority="73" w:unhideWhenUsed="0"/>
+    <w:lsdException w:name="Light Shading Accent 4" w:semiHidden="0" w:uiPriority="60" w:unhideWhenUsed="0"/>
+    <w:lsdException w:name="Light List Accent 4" w:semiHidden="0" w:uiPriority="61" w:unhideWhenUsed="0"/>
+    <w:lsdException w:name="Light Grid Accent 4" w:semiHidden="0" w:uiPriority="62" w:unhideWhenUsed="0"/>
+    <w:lsdException w:name="Medium Shading 1 Accent 4" w:semiHidden="0" w:uiPriority="63" w:unhideWhenUsed="0"/>
+    <w:lsdException w:name="Medium Shading 2 Accent 4" w:semiHidden="0" w:uiPriority="64" w:unhideWhenUsed="0"/>
+    <w:lsdException w:name="Medium List 1 Accent 4" w:semiHidden="0" w:uiPriority="65" w:unhideWhenUsed="0"/>
+    <w:lsdException w:name="Medium List 2 Accent 4" w:semiHidden="0" w:uiPriority="66" w:unhideWhenUsed="0"/>
+    <w:lsdException w:name="Medium Grid 1 Accent 4" w:semiHidden="0" w:uiPriority="67" w:unhideWhenUsed="0"/>
+    <w:lsdException w:name="Medium Grid 2 Accent 4" w:semiHidden="0" w:uiPriority="68" w:unhideWhenUsed="0"/>
+    <w:lsdException w:name="Medium Grid 3 Accent 4" w:semiHidden="0" w:uiPriority="69" w:unhideWhenUsed="0"/>
+    <w:lsdException w:name="Dark List Accent 4" w:semiHidden="0" w:uiPriority="70" w:unhideWhenUsed="0"/>
+    <w:lsdException w:name="Colorful Shading Accent 4" w:semiHidden="0" w:uiPriority="71" w:unhideWhenUsed="0"/>
+    <w:lsdException w:name="Colorful List Accent 4" w:semiHidden="0" w:uiPriority="72" w:unhideWhenUsed="0"/>
+    <w:lsdException w:name="Colorful Grid Accent 4" w:semiHidden="0" w:uiPriority="73" w:unhideWhenUsed="0"/>
+    <w:lsdException w:name="Light Shading Accent 5" w:semiHidden="0" w:uiPriority="60" w:unhideWhenUsed="0"/>
+    <w:lsdException w:name="Light List Accent 5" w:semiHidden="0" w:uiPriority="61" w:unhideWhenUsed="0"/>
+    <w:lsdException w:name="Light Grid Accent 5" w:semiHidden="0" w:uiPriority="62" w:unhideWhenUsed="0"/>
+    <w:lsdException w:name="Medium Shading 1 Accent 5" w:semiHidden="0" w:uiPriority="63" w:unhideWhenUsed="0"/>
+    <w:lsdException w:name="Medium Shading 2 Accent 5" w:semiHidden="0" w:uiPriority="64" w:unhideWhenUsed="0"/>
+    <w:lsdException w:name="Medium List 1 Accent 5" w:semiHidden="0" w:uiPriority="65" w:unhideWhenUsed="0"/>
+    <w:lsdException w:name="Medium List 2 Accent 5" w:semiHidden="0" w:uiPriority="66" w:unhideWhenUsed="0"/>
+    <w:lsdException w:name="Medium Grid 1 Accent 5" w:semiHidden="0" w:uiPriority="67" w:unhideWhenUsed="0"/>
+    <w:lsdException w:name="Medium Grid 2 Accent 5" w:semiHidden="0" w:uiPriority="68" w:unhideWhenUsed="0"/>
+    <w:lsdException w:name="Medium Grid 3 Accent 5" w:semiHidden="0" w:uiPriority="69" w:unhideWhenUsed="0"/>
+    <w:lsdException w:name="Dark List Accent 5" w:semiHidden="0" w:uiPriority="70" w:unhideWhenUsed="0"/>
+    <w:lsdException w:name="Colorful Shading Accent 5" w:semiHidden="0" w:uiPriority="71" w:unhideWhenUsed="0"/>
+    <w:lsdException w:name="Colorful List Accent 5" w:semiHidden="0" w:uiPriority="72" w:unhideWhenUsed="0"/>
+    <w:lsdException w:name="Colorful Grid Accent 5" w:semiHidden="0" w:uiPriority="73" w:unhideWhenUsed="0"/>
+    <w:lsdException w:name="Light Shading Accent 6" w:semiHidden="0" w:uiPriority="60" w:unhideWhenUsed="0"/>
+    <w:lsdException w:name="Light List Accent 6" w:semiHidden="0" w:uiPriority="61" w:unhideWhenUsed="0"/>
+    <w:lsdException w:name="Light Grid Accent 6" w:semiHidden="0" w:uiPriority="62" w:unhideWhenUsed="0"/>
+    <w:lsdException w:name="Medium Shading 1 Accent 6" w:semiHidden="0" w:uiPriority="63" w:unhideWhenUsed="0"/>
+    <w:lsdException w:name="Medium Shading 2 Accent 6" w:semiHidden="0" w:uiPriority="64" w:unhideWhenUsed="0"/>
+    <w:lsdException w:name="Medium List 1 Accent 6" w:semiHidden="0" w:uiPriority="65" w:unhideWhenUsed="0"/>
+    <w:lsdException w:name="Medium List 2 Accent 6" w:semiHidden="0" w:uiPriority="66" w:unhideWhenUsed="0"/>
+    <w:lsdException w:name="Medium Grid 1 Accent 6" w:semiHidden="0" w:uiPriority="67" w:unhideWhenUsed="0"/>
+    <w:lsdException w:name="Medium Grid 2 Accent 6" w:semiHidden="0" w:uiPriority="68" w:unhideWhenUsed="0"/>
+    <w:lsdException w:name="Medium Grid 3 Accent 6" w:semiHidden="0" w:uiPriority="69" w:unhideWhenUsed="0"/>
+    <w:lsdException w:name="Dark List Accent 6" w:semiHidden="0" w:uiPriority="70" w:unhideWhenUsed="0"/>
+    <w:lsdException w:name="Colorful Shading Accent 6" w:semiHidden="0" w:uiPriority="71" w:unhideWhenUsed="0"/>
+    <w:lsdException w:name="Colorful List Accent 6" w:semiHidden="0" w:uiPriority="72" w:unhideWhenUsed="0"/>
+    <w:lsdException w:name="Colorful Grid Accent 6" w:semiHidden="0" w:uiPriority="73" w:unhideWhenUsed="0"/>
+    <w:lsdException w:name="Subtle Emphasis" w:semiHidden="0" w:uiPriority="19" w:unhideWhenUsed="0" w:qFormat="1"/>
+    <w:lsdException w:name="Intense Emphasis" w:semiHidden="0" w:uiPriority="21" w:unhideWhenUsed="0" w:qFormat="1"/>
+    <w:lsdException w:name="Subtle Reference" w:semiHidden="0" w:uiPriority="31" w:unhideWhenUsed="0" w:qFormat="1"/>
+    <w:lsdException w:name="Intense Reference" w:semiHidden="0" w:uiPriority="32" w:unhideWhenUsed="0" w:qFormat="1"/>
+    <w:lsdException w:name="Book Title" w:semiHidden="0" w:uiPriority="33" w:unhideWhenUsed="0" w:qFormat="1"/>
+    <w:lsdException w:name="Bibliography" w:uiPriority="37"/>
+    <w:lsdException w:name="TOC Heading" w:uiPriority="39" w:qFormat="1"/>
   </w:latentStyles>
   <w:style w:type="paragraph" w:default="1" w:styleId="Normal">
     <w:name w:val="Normal"/>
@@ -14318,7 +14485,7 @@
 </file>
 
 <file path=customXml/itemProps1.xml><?xml version="1.0" encoding="utf-8"?>
-<ds:datastoreItem xmlns:ds="http://schemas.openxmlformats.org/officeDocument/2006/customXml" ds:itemID="{AF651073-9AA7-478C-A27B-BBF3F0F23806}">
+<ds:datastoreItem xmlns:ds="http://schemas.openxmlformats.org/officeDocument/2006/customXml" ds:itemID="{C1BDEC30-2885-4405-B92C-81543D3F683A}">
   <ds:schemaRefs>
     <ds:schemaRef ds:uri="http://schemas.openxmlformats.org/officeDocument/2006/bibliography"/>
   </ds:schemaRefs>

</xml_diff>